<commit_message>
Circle Language Spec: System Objects: Put assignment articles' content into 1 article.
</commit_message>
<xml_diff>
--- a/1.1. Circle Language Spec/05. System Objects/40. Assignment.docx
+++ b/1.1. Circle Language Spec/05. System Objects/40. Assignment.docx
@@ -21,7 +21,7 @@
           <w:bottom w:w="68" w:type="dxa"/>
           <w:right w:w="57" w:type="dxa"/>
         </w:tblCellMar>
-        <w:tblLook w:val="00BF" w:firstRow="1" w:lastRow="0" w:firstColumn="1" w:lastColumn="0" w:noHBand="0" w:noVBand="0"/>
+        <w:tblLook w:val="00A0" w:firstRow="1" w:lastRow="0" w:firstColumn="1" w:lastColumn="0" w:noHBand="0" w:noVBand="0"/>
       </w:tblPr>
       <w:tblGrid>
         <w:gridCol w:w="8630"/>
@@ -366,8 +366,6 @@
         </w:drawing>
       </w:r>
     </w:p>
-    <w:p/>
-    <w:p/>
     <w:p>
       <w:pPr>
         <w:pStyle w:val="Heading3"/>
@@ -376,7 +374,6 @@
         <w:t>Conventional Assignment Types</w:t>
       </w:r>
     </w:p>
-    <w:p/>
     <w:tbl>
       <w:tblPr>
         <w:tblW w:w="0" w:type="auto"/>
@@ -387,7 +384,7 @@
           <w:bottom w:w="85" w:type="dxa"/>
           <w:right w:w="0" w:type="dxa"/>
         </w:tblCellMar>
-        <w:tblLook w:val="00BF" w:firstRow="1" w:lastRow="0" w:firstColumn="1" w:lastColumn="0" w:noHBand="0" w:noVBand="0"/>
+        <w:tblLook w:val="00A0" w:firstRow="1" w:lastRow="0" w:firstColumn="1" w:lastColumn="0" w:noHBand="0" w:noVBand="0"/>
       </w:tblPr>
       <w:tblGrid>
         <w:gridCol w:w="3711"/>
@@ -953,7 +950,6 @@
         </w:tc>
       </w:tr>
     </w:tbl>
-    <w:p/>
     <w:p>
       <w:r>
         <w:t xml:space="preserve">In the assignment notation the line type indicates which aspect is </w:t>
@@ -996,6 +992,2788 @@
         <w:t>connection is always an assignment.</w:t>
       </w:r>
     </w:p>
+    <w:p>
+      <w:pPr>
+        <w:pStyle w:val="Heading3"/>
+      </w:pPr>
+      <w:r>
+        <w:t>Pointer Assignments</w:t>
+      </w:r>
+    </w:p>
+    <w:p>
+      <w:r>
+        <w:t xml:space="preserve">Next to assigning one object reference’s object to another object reference, you could also assign the object reference itself to another object reference. In that case the second object reference will become a </w:t>
+      </w:r>
+      <w:r>
+        <w:rPr>
+          <w:i/>
+        </w:rPr>
+        <w:t>reference to an object reference</w:t>
+      </w:r>
+      <w:r>
+        <w:t xml:space="preserve">, instead of a reference to an </w:t>
+      </w:r>
+      <w:r>
+        <w:rPr>
+          <w:i/>
+        </w:rPr>
+        <w:t>object</w:t>
+      </w:r>
+      <w:r>
+        <w:t>. This requires another type of assignment: a pointer assignment.</w:t>
+      </w:r>
+    </w:p>
+    <w:p>
+      <w:pPr>
+        <w:pStyle w:val="Spacing"/>
+      </w:pPr>
+    </w:p>
+    <w:p>
+      <w:r>
+        <w:t xml:space="preserve">Pointer assignments </w:t>
+      </w:r>
+      <w:r>
+        <w:t xml:space="preserve">establish </w:t>
+      </w:r>
+      <w:r>
+        <w:t xml:space="preserve">a pointer-to-pointer. Instead of assigning a target object to the reference, you assign a reference to the reference. This creates a </w:t>
+      </w:r>
+      <w:r>
+        <w:rPr>
+          <w:i/>
+        </w:rPr>
+        <w:t>pointer-to-pointer</w:t>
+      </w:r>
+      <w:r>
+        <w:t xml:space="preserve">, instead of a direct reference to an </w:t>
+      </w:r>
+      <w:r>
+        <w:rPr>
+          <w:i/>
+        </w:rPr>
+        <w:t>object</w:t>
+      </w:r>
+      <w:r>
+        <w:t>. This allows another object reference to decide which object is eventually pointed at.</w:t>
+      </w:r>
+    </w:p>
+    <w:p>
+      <w:pPr>
+        <w:pStyle w:val="Spacing"/>
+      </w:pPr>
+    </w:p>
+    <w:p>
+      <w:r>
+        <w:t xml:space="preserve">A pointer assignment always has a </w:t>
+      </w:r>
+      <w:r>
+        <w:rPr>
+          <w:rStyle w:val="CodeChar"/>
+        </w:rPr>
+        <w:t xml:space="preserve">Reference </w:t>
+      </w:r>
+      <w:r>
+        <w:t xml:space="preserve">as a source, not its </w:t>
+      </w:r>
+      <w:r>
+        <w:rPr>
+          <w:rStyle w:val="CodeChar"/>
+        </w:rPr>
+        <w:t>Object</w:t>
+      </w:r>
+      <w:r>
+        <w:t xml:space="preserve">, not its </w:t>
+      </w:r>
+      <w:r>
+        <w:rPr>
+          <w:rStyle w:val="CodeChar"/>
+        </w:rPr>
+        <w:t>Class</w:t>
+      </w:r>
+      <w:r>
+        <w:t xml:space="preserve">, but the </w:t>
+      </w:r>
+      <w:r>
+        <w:rPr>
+          <w:rStyle w:val="CodeChar"/>
+        </w:rPr>
+        <w:t xml:space="preserve">Reference </w:t>
+      </w:r>
+      <w:r>
+        <w:t>itself.</w:t>
+      </w:r>
+    </w:p>
+    <w:p>
+      <w:pPr>
+        <w:pStyle w:val="Spacing"/>
+      </w:pPr>
+    </w:p>
+    <w:p>
+      <w:r>
+        <w:t>A pointer assignment is displayed with an arrow inside the diamond.</w:t>
+      </w:r>
+    </w:p>
+    <w:p/>
+    <w:tbl>
+      <w:tblPr>
+        <w:tblW w:w="0" w:type="auto"/>
+        <w:tblInd w:w="609" w:type="dxa"/>
+        <w:tblCellMar>
+          <w:top w:w="85" w:type="dxa"/>
+          <w:left w:w="0" w:type="dxa"/>
+          <w:bottom w:w="85" w:type="dxa"/>
+          <w:right w:w="0" w:type="dxa"/>
+        </w:tblCellMar>
+        <w:tblLook w:val="00A0" w:firstRow="1" w:lastRow="0" w:firstColumn="1" w:lastColumn="0" w:noHBand="0" w:noVBand="0"/>
+      </w:tblPr>
+      <w:tblGrid>
+        <w:gridCol w:w="5151"/>
+      </w:tblGrid>
+      <w:tr>
+        <w:tc>
+          <w:tcPr>
+            <w:tcW w:w="5151" w:type="dxa"/>
+            <w:shd w:val="clear" w:color="auto" w:fill="auto"/>
+            <w:vAlign w:val="center"/>
+          </w:tcPr>
+          <w:p>
+            <w:pPr>
+              <w:pStyle w:val="Code"/>
+              <w:ind w:left="0"/>
+              <w:jc w:val="center"/>
+              <w:rPr>
+                <w:sz w:val="26"/>
+              </w:rPr>
+            </w:pPr>
+            <w:r>
+              <w:rPr>
+                <w:sz w:val="26"/>
+              </w:rPr>
+              <w:t>Object Pointer Assignment:</w:t>
+            </w:r>
+          </w:p>
+        </w:tc>
+      </w:tr>
+      <w:tr>
+        <w:tc>
+          <w:tcPr>
+            <w:tcW w:w="5151" w:type="dxa"/>
+            <w:shd w:val="clear" w:color="auto" w:fill="auto"/>
+            <w:vAlign w:val="center"/>
+          </w:tcPr>
+          <w:p>
+            <w:pPr>
+              <w:pStyle w:val="Spacing"/>
+              <w:jc w:val="both"/>
+            </w:pPr>
+          </w:p>
+        </w:tc>
+      </w:tr>
+      <w:tr>
+        <w:tc>
+          <w:tcPr>
+            <w:tcW w:w="5151" w:type="dxa"/>
+            <w:shd w:val="clear" w:color="auto" w:fill="auto"/>
+            <w:vAlign w:val="center"/>
+          </w:tcPr>
+          <w:p>
+            <w:pPr>
+              <w:ind w:left="0"/>
+              <w:jc w:val="center"/>
+            </w:pPr>
+            <w:r>
+              <w:rPr>
+                <w:noProof/>
+              </w:rPr>
+              <w:drawing>
+                <wp:inline distT="0" distB="0" distL="0" distR="0" wp14:anchorId="3CD73269" wp14:editId="26B5C2FC">
+                  <wp:extent cx="2353945" cy="621665"/>
+                  <wp:effectExtent l="0" t="0" r="0" b="0"/>
+                  <wp:docPr id="7" name="Picture 7"/>
+                  <wp:cNvGraphicFramePr>
+                    <a:graphicFrameLocks xmlns:a="http://schemas.openxmlformats.org/drawingml/2006/main" noChangeAspect="1"/>
+                  </wp:cNvGraphicFramePr>
+                  <a:graphic xmlns:a="http://schemas.openxmlformats.org/drawingml/2006/main">
+                    <a:graphicData uri="http://schemas.openxmlformats.org/drawingml/2006/picture">
+                      <pic:pic xmlns:pic="http://schemas.openxmlformats.org/drawingml/2006/picture">
+                        <pic:nvPicPr>
+                          <pic:cNvPr id="0" name="Picture 1"/>
+                          <pic:cNvPicPr>
+                            <a:picLocks noChangeAspect="1" noChangeArrowheads="1"/>
+                          </pic:cNvPicPr>
+                        </pic:nvPicPr>
+                        <pic:blipFill>
+                          <a:blip r:embed="rId10">
+                            <a:lum bright="-18000"/>
+                            <a:extLst>
+                              <a:ext uri="{28A0092B-C50C-407E-A947-70E740481C1C}">
+                                <a14:useLocalDpi xmlns:a14="http://schemas.microsoft.com/office/drawing/2010/main" val="0"/>
+                              </a:ext>
+                            </a:extLst>
+                          </a:blip>
+                          <a:srcRect/>
+                          <a:stretch>
+                            <a:fillRect/>
+                          </a:stretch>
+                        </pic:blipFill>
+                        <pic:spPr bwMode="auto">
+                          <a:xfrm>
+                            <a:off x="0" y="0"/>
+                            <a:ext cx="2353945" cy="621665"/>
+                          </a:xfrm>
+                          <a:prstGeom prst="rect">
+                            <a:avLst/>
+                          </a:prstGeom>
+                          <a:noFill/>
+                          <a:ln>
+                            <a:noFill/>
+                          </a:ln>
+                        </pic:spPr>
+                      </pic:pic>
+                    </a:graphicData>
+                  </a:graphic>
+                </wp:inline>
+              </w:drawing>
+            </w:r>
+          </w:p>
+        </w:tc>
+      </w:tr>
+      <w:tr>
+        <w:tc>
+          <w:tcPr>
+            <w:tcW w:w="5151" w:type="dxa"/>
+            <w:shd w:val="clear" w:color="auto" w:fill="auto"/>
+            <w:vAlign w:val="center"/>
+          </w:tcPr>
+          <w:p>
+            <w:pPr>
+              <w:pStyle w:val="Code"/>
+              <w:ind w:left="0"/>
+              <w:jc w:val="center"/>
+            </w:pPr>
+            <w:r>
+              <w:t xml:space="preserve">Reference Get </w:t>
+            </w:r>
+            <w:r>
+              <w:sym w:font="Wingdings" w:char="F0DF"/>
+            </w:r>
+          </w:p>
+          <w:p>
+            <w:pPr>
+              <w:pStyle w:val="Code"/>
+              <w:ind w:left="0"/>
+              <w:jc w:val="center"/>
+            </w:pPr>
+            <w:r>
+              <w:t xml:space="preserve">Object Set </w:t>
+            </w:r>
+            <w:r>
+              <w:sym w:font="Wingdings" w:char="F0E0"/>
+            </w:r>
+            <w:r>
+              <w:t xml:space="preserve">  (~= Set Object to Other Related Item)</w:t>
+            </w:r>
+          </w:p>
+        </w:tc>
+      </w:tr>
+      <w:tr>
+        <w:tc>
+          <w:tcPr>
+            <w:tcW w:w="5151" w:type="dxa"/>
+            <w:shd w:val="clear" w:color="auto" w:fill="auto"/>
+            <w:vAlign w:val="center"/>
+          </w:tcPr>
+          <w:p>
+            <w:pPr>
+              <w:pStyle w:val="Spacing"/>
+              <w:jc w:val="both"/>
+            </w:pPr>
+          </w:p>
+        </w:tc>
+      </w:tr>
+      <w:tr>
+        <w:tc>
+          <w:tcPr>
+            <w:tcW w:w="5151" w:type="dxa"/>
+            <w:shd w:val="clear" w:color="auto" w:fill="auto"/>
+            <w:vAlign w:val="center"/>
+          </w:tcPr>
+          <w:p>
+            <w:pPr>
+              <w:ind w:left="0"/>
+              <w:jc w:val="center"/>
+            </w:pPr>
+            <w:r>
+              <w:rPr>
+                <w:noProof/>
+              </w:rPr>
+              <w:drawing>
+                <wp:inline distT="0" distB="0" distL="0" distR="0" wp14:anchorId="2605F30C" wp14:editId="4D49E15C">
+                  <wp:extent cx="2613660" cy="675005"/>
+                  <wp:effectExtent l="0" t="0" r="0" b="0"/>
+                  <wp:docPr id="8" name="Picture 8"/>
+                  <wp:cNvGraphicFramePr>
+                    <a:graphicFrameLocks xmlns:a="http://schemas.openxmlformats.org/drawingml/2006/main" noChangeAspect="1"/>
+                  </wp:cNvGraphicFramePr>
+                  <a:graphic xmlns:a="http://schemas.openxmlformats.org/drawingml/2006/main">
+                    <a:graphicData uri="http://schemas.openxmlformats.org/drawingml/2006/picture">
+                      <pic:pic xmlns:pic="http://schemas.openxmlformats.org/drawingml/2006/picture">
+                        <pic:nvPicPr>
+                          <pic:cNvPr id="0" name="Picture 2"/>
+                          <pic:cNvPicPr>
+                            <a:picLocks noChangeAspect="1" noChangeArrowheads="1"/>
+                          </pic:cNvPicPr>
+                        </pic:nvPicPr>
+                        <pic:blipFill>
+                          <a:blip r:embed="rId11">
+                            <a:lum bright="-18000"/>
+                            <a:extLst>
+                              <a:ext uri="{28A0092B-C50C-407E-A947-70E740481C1C}">
+                                <a14:useLocalDpi xmlns:a14="http://schemas.microsoft.com/office/drawing/2010/main" val="0"/>
+                              </a:ext>
+                            </a:extLst>
+                          </a:blip>
+                          <a:srcRect/>
+                          <a:stretch>
+                            <a:fillRect/>
+                          </a:stretch>
+                        </pic:blipFill>
+                        <pic:spPr bwMode="auto">
+                          <a:xfrm>
+                            <a:off x="0" y="0"/>
+                            <a:ext cx="2613660" cy="675005"/>
+                          </a:xfrm>
+                          <a:prstGeom prst="rect">
+                            <a:avLst/>
+                          </a:prstGeom>
+                          <a:noFill/>
+                          <a:ln>
+                            <a:noFill/>
+                          </a:ln>
+                        </pic:spPr>
+                      </pic:pic>
+                    </a:graphicData>
+                  </a:graphic>
+                </wp:inline>
+              </w:drawing>
+            </w:r>
+          </w:p>
+        </w:tc>
+      </w:tr>
+      <w:tr>
+        <w:tc>
+          <w:tcPr>
+            <w:tcW w:w="5151" w:type="dxa"/>
+            <w:shd w:val="clear" w:color="auto" w:fill="auto"/>
+            <w:vAlign w:val="center"/>
+          </w:tcPr>
+          <w:p>
+            <w:pPr>
+              <w:pStyle w:val="Code"/>
+              <w:ind w:left="0"/>
+              <w:jc w:val="center"/>
+            </w:pPr>
+            <w:r>
+              <w:t xml:space="preserve">Reference Get </w:t>
+            </w:r>
+            <w:r>
+              <w:sym w:font="Wingdings" w:char="F0DF"/>
+            </w:r>
+          </w:p>
+          <w:p>
+            <w:pPr>
+              <w:pStyle w:val="Code"/>
+              <w:ind w:left="0"/>
+              <w:jc w:val="center"/>
+            </w:pPr>
+            <w:r>
+              <w:t xml:space="preserve">Object Set </w:t>
+            </w:r>
+            <w:r>
+              <w:sym w:font="Wingdings" w:char="F0E0"/>
+            </w:r>
+            <w:r>
+              <w:t xml:space="preserve">  (~= Set Object to Other Related List Item)</w:t>
+            </w:r>
+          </w:p>
+        </w:tc>
+      </w:tr>
+      <w:tr>
+        <w:tc>
+          <w:tcPr>
+            <w:tcW w:w="5151" w:type="dxa"/>
+            <w:shd w:val="clear" w:color="auto" w:fill="auto"/>
+            <w:vAlign w:val="center"/>
+          </w:tcPr>
+          <w:p>
+            <w:pPr>
+              <w:pStyle w:val="Spacing"/>
+              <w:jc w:val="both"/>
+            </w:pPr>
+          </w:p>
+        </w:tc>
+      </w:tr>
+      <w:tr>
+        <w:tc>
+          <w:tcPr>
+            <w:tcW w:w="5151" w:type="dxa"/>
+            <w:shd w:val="clear" w:color="auto" w:fill="auto"/>
+            <w:vAlign w:val="center"/>
+          </w:tcPr>
+          <w:p>
+            <w:pPr>
+              <w:ind w:left="0"/>
+              <w:jc w:val="center"/>
+            </w:pPr>
+            <w:r>
+              <w:rPr>
+                <w:noProof/>
+              </w:rPr>
+              <w:drawing>
+                <wp:inline distT="0" distB="0" distL="0" distR="0" wp14:anchorId="265763A2" wp14:editId="01961632">
+                  <wp:extent cx="2420620" cy="715010"/>
+                  <wp:effectExtent l="0" t="0" r="0" b="0"/>
+                  <wp:docPr id="9" name="Picture 9"/>
+                  <wp:cNvGraphicFramePr>
+                    <a:graphicFrameLocks xmlns:a="http://schemas.openxmlformats.org/drawingml/2006/main" noChangeAspect="1"/>
+                  </wp:cNvGraphicFramePr>
+                  <a:graphic xmlns:a="http://schemas.openxmlformats.org/drawingml/2006/main">
+                    <a:graphicData uri="http://schemas.openxmlformats.org/drawingml/2006/picture">
+                      <pic:pic xmlns:pic="http://schemas.openxmlformats.org/drawingml/2006/picture">
+                        <pic:nvPicPr>
+                          <pic:cNvPr id="0" name="Picture 3"/>
+                          <pic:cNvPicPr>
+                            <a:picLocks noChangeAspect="1" noChangeArrowheads="1"/>
+                          </pic:cNvPicPr>
+                        </pic:nvPicPr>
+                        <pic:blipFill>
+                          <a:blip r:embed="rId12">
+                            <a:lum bright="-18000"/>
+                            <a:extLst>
+                              <a:ext uri="{28A0092B-C50C-407E-A947-70E740481C1C}">
+                                <a14:useLocalDpi xmlns:a14="http://schemas.microsoft.com/office/drawing/2010/main" val="0"/>
+                              </a:ext>
+                            </a:extLst>
+                          </a:blip>
+                          <a:srcRect/>
+                          <a:stretch>
+                            <a:fillRect/>
+                          </a:stretch>
+                        </pic:blipFill>
+                        <pic:spPr bwMode="auto">
+                          <a:xfrm>
+                            <a:off x="0" y="0"/>
+                            <a:ext cx="2420620" cy="715010"/>
+                          </a:xfrm>
+                          <a:prstGeom prst="rect">
+                            <a:avLst/>
+                          </a:prstGeom>
+                          <a:noFill/>
+                          <a:ln>
+                            <a:noFill/>
+                          </a:ln>
+                        </pic:spPr>
+                      </pic:pic>
+                    </a:graphicData>
+                  </a:graphic>
+                </wp:inline>
+              </w:drawing>
+            </w:r>
+          </w:p>
+        </w:tc>
+      </w:tr>
+      <w:tr>
+        <w:tc>
+          <w:tcPr>
+            <w:tcW w:w="5151" w:type="dxa"/>
+            <w:shd w:val="clear" w:color="auto" w:fill="auto"/>
+            <w:vAlign w:val="center"/>
+          </w:tcPr>
+          <w:p>
+            <w:pPr>
+              <w:pStyle w:val="Code"/>
+              <w:ind w:left="0"/>
+              <w:jc w:val="center"/>
+            </w:pPr>
+            <w:r>
+              <w:t xml:space="preserve">Reference Get </w:t>
+            </w:r>
+            <w:r>
+              <w:sym w:font="Wingdings" w:char="F0DF"/>
+            </w:r>
+          </w:p>
+          <w:p>
+            <w:pPr>
+              <w:pStyle w:val="Code"/>
+              <w:ind w:left="0"/>
+              <w:jc w:val="center"/>
+            </w:pPr>
+            <w:r>
+              <w:t xml:space="preserve">Object Set </w:t>
+            </w:r>
+            <w:r>
+              <w:sym w:font="Wingdings" w:char="F0E0"/>
+            </w:r>
+            <w:r>
+              <w:t xml:space="preserve">  (~= Set Object to Other Related List Item)</w:t>
+            </w:r>
+          </w:p>
+        </w:tc>
+      </w:tr>
+    </w:tbl>
+    <w:p/>
+    <w:p>
+      <w:r>
+        <w:t>Pointer assignment also works for class assignment. You can use a reference as a class, instead using an object itself as the class:</w:t>
+      </w:r>
+    </w:p>
+    <w:p/>
+    <w:tbl>
+      <w:tblPr>
+        <w:tblW w:w="0" w:type="auto"/>
+        <w:tblInd w:w="609" w:type="dxa"/>
+        <w:tblCellMar>
+          <w:top w:w="85" w:type="dxa"/>
+          <w:left w:w="0" w:type="dxa"/>
+          <w:bottom w:w="85" w:type="dxa"/>
+          <w:right w:w="0" w:type="dxa"/>
+        </w:tblCellMar>
+        <w:tblLook w:val="00A0" w:firstRow="1" w:lastRow="0" w:firstColumn="1" w:lastColumn="0" w:noHBand="0" w:noVBand="0"/>
+      </w:tblPr>
+      <w:tblGrid>
+        <w:gridCol w:w="4971"/>
+      </w:tblGrid>
+      <w:tr>
+        <w:tc>
+          <w:tcPr>
+            <w:tcW w:w="4971" w:type="dxa"/>
+            <w:shd w:val="clear" w:color="auto" w:fill="auto"/>
+            <w:vAlign w:val="center"/>
+          </w:tcPr>
+          <w:p>
+            <w:pPr>
+              <w:pStyle w:val="Code"/>
+              <w:ind w:left="0"/>
+              <w:jc w:val="center"/>
+              <w:rPr>
+                <w:sz w:val="26"/>
+              </w:rPr>
+            </w:pPr>
+            <w:r>
+              <w:rPr>
+                <w:sz w:val="26"/>
+              </w:rPr>
+              <w:t>Class Pointer Assignment:</w:t>
+            </w:r>
+          </w:p>
+        </w:tc>
+      </w:tr>
+      <w:tr>
+        <w:tc>
+          <w:tcPr>
+            <w:tcW w:w="4971" w:type="dxa"/>
+            <w:shd w:val="clear" w:color="auto" w:fill="auto"/>
+            <w:vAlign w:val="center"/>
+          </w:tcPr>
+          <w:p>
+            <w:pPr>
+              <w:pStyle w:val="Spacing"/>
+              <w:jc w:val="both"/>
+            </w:pPr>
+          </w:p>
+        </w:tc>
+      </w:tr>
+      <w:tr>
+        <w:tc>
+          <w:tcPr>
+            <w:tcW w:w="4971" w:type="dxa"/>
+            <w:shd w:val="clear" w:color="auto" w:fill="auto"/>
+            <w:vAlign w:val="center"/>
+          </w:tcPr>
+          <w:p>
+            <w:pPr>
+              <w:ind w:left="0"/>
+              <w:jc w:val="center"/>
+            </w:pPr>
+            <w:r>
+              <w:rPr>
+                <w:noProof/>
+              </w:rPr>
+              <w:drawing>
+                <wp:inline distT="0" distB="0" distL="0" distR="0" wp14:anchorId="75DE358E" wp14:editId="68B98E08">
+                  <wp:extent cx="2480310" cy="708025"/>
+                  <wp:effectExtent l="0" t="0" r="0" b="0"/>
+                  <wp:docPr id="10" name="Picture 10"/>
+                  <wp:cNvGraphicFramePr>
+                    <a:graphicFrameLocks xmlns:a="http://schemas.openxmlformats.org/drawingml/2006/main" noChangeAspect="1"/>
+                  </wp:cNvGraphicFramePr>
+                  <a:graphic xmlns:a="http://schemas.openxmlformats.org/drawingml/2006/main">
+                    <a:graphicData uri="http://schemas.openxmlformats.org/drawingml/2006/picture">
+                      <pic:pic xmlns:pic="http://schemas.openxmlformats.org/drawingml/2006/picture">
+                        <pic:nvPicPr>
+                          <pic:cNvPr id="0" name="Picture 4"/>
+                          <pic:cNvPicPr>
+                            <a:picLocks noChangeAspect="1" noChangeArrowheads="1"/>
+                          </pic:cNvPicPr>
+                        </pic:nvPicPr>
+                        <pic:blipFill>
+                          <a:blip r:embed="rId13">
+                            <a:lum bright="-18000"/>
+                            <a:extLst>
+                              <a:ext uri="{28A0092B-C50C-407E-A947-70E740481C1C}">
+                                <a14:useLocalDpi xmlns:a14="http://schemas.microsoft.com/office/drawing/2010/main" val="0"/>
+                              </a:ext>
+                            </a:extLst>
+                          </a:blip>
+                          <a:srcRect/>
+                          <a:stretch>
+                            <a:fillRect/>
+                          </a:stretch>
+                        </pic:blipFill>
+                        <pic:spPr bwMode="auto">
+                          <a:xfrm>
+                            <a:off x="0" y="0"/>
+                            <a:ext cx="2480310" cy="708025"/>
+                          </a:xfrm>
+                          <a:prstGeom prst="rect">
+                            <a:avLst/>
+                          </a:prstGeom>
+                          <a:noFill/>
+                          <a:ln>
+                            <a:noFill/>
+                          </a:ln>
+                        </pic:spPr>
+                      </pic:pic>
+                    </a:graphicData>
+                  </a:graphic>
+                </wp:inline>
+              </w:drawing>
+            </w:r>
+          </w:p>
+        </w:tc>
+      </w:tr>
+      <w:tr>
+        <w:tc>
+          <w:tcPr>
+            <w:tcW w:w="4971" w:type="dxa"/>
+            <w:shd w:val="clear" w:color="auto" w:fill="auto"/>
+            <w:vAlign w:val="center"/>
+          </w:tcPr>
+          <w:p>
+            <w:pPr>
+              <w:pStyle w:val="Code"/>
+              <w:ind w:left="0"/>
+              <w:jc w:val="center"/>
+            </w:pPr>
+            <w:r>
+              <w:t xml:space="preserve">Use Reference As Class </w:t>
+            </w:r>
+            <w:r>
+              <w:sym w:font="Wingdings" w:char="F0DF"/>
+            </w:r>
+            <w:r>
+              <w:t xml:space="preserve"> (~= Reference Get)</w:t>
+            </w:r>
+          </w:p>
+          <w:p>
+            <w:pPr>
+              <w:pStyle w:val="Code"/>
+              <w:ind w:left="0"/>
+              <w:jc w:val="center"/>
+            </w:pPr>
+            <w:r>
+              <w:t xml:space="preserve">Class Set </w:t>
+            </w:r>
+            <w:r>
+              <w:sym w:font="Wingdings" w:char="F0E0"/>
+            </w:r>
+            <w:r>
+              <w:t xml:space="preserve">  (~= Set Class to Other Related Item)</w:t>
+            </w:r>
+          </w:p>
+        </w:tc>
+      </w:tr>
+      <w:tr>
+        <w:tc>
+          <w:tcPr>
+            <w:tcW w:w="4971" w:type="dxa"/>
+            <w:shd w:val="clear" w:color="auto" w:fill="auto"/>
+            <w:vAlign w:val="center"/>
+          </w:tcPr>
+          <w:p>
+            <w:pPr>
+              <w:pStyle w:val="Spacing"/>
+              <w:jc w:val="both"/>
+            </w:pPr>
+          </w:p>
+        </w:tc>
+      </w:tr>
+      <w:tr>
+        <w:tc>
+          <w:tcPr>
+            <w:tcW w:w="4971" w:type="dxa"/>
+            <w:shd w:val="clear" w:color="auto" w:fill="auto"/>
+            <w:vAlign w:val="center"/>
+          </w:tcPr>
+          <w:p>
+            <w:pPr>
+              <w:ind w:left="0"/>
+              <w:jc w:val="center"/>
+            </w:pPr>
+            <w:r>
+              <w:rPr>
+                <w:noProof/>
+              </w:rPr>
+              <w:drawing>
+                <wp:inline distT="0" distB="0" distL="0" distR="0" wp14:anchorId="318AC19E" wp14:editId="333295C7">
+                  <wp:extent cx="2680335" cy="755015"/>
+                  <wp:effectExtent l="0" t="0" r="0" b="0"/>
+                  <wp:docPr id="11" name="Picture 11"/>
+                  <wp:cNvGraphicFramePr>
+                    <a:graphicFrameLocks xmlns:a="http://schemas.openxmlformats.org/drawingml/2006/main" noChangeAspect="1"/>
+                  </wp:cNvGraphicFramePr>
+                  <a:graphic xmlns:a="http://schemas.openxmlformats.org/drawingml/2006/main">
+                    <a:graphicData uri="http://schemas.openxmlformats.org/drawingml/2006/picture">
+                      <pic:pic xmlns:pic="http://schemas.openxmlformats.org/drawingml/2006/picture">
+                        <pic:nvPicPr>
+                          <pic:cNvPr id="0" name="Picture 5"/>
+                          <pic:cNvPicPr>
+                            <a:picLocks noChangeAspect="1" noChangeArrowheads="1"/>
+                          </pic:cNvPicPr>
+                        </pic:nvPicPr>
+                        <pic:blipFill>
+                          <a:blip r:embed="rId14">
+                            <a:lum bright="-18000"/>
+                            <a:extLst>
+                              <a:ext uri="{28A0092B-C50C-407E-A947-70E740481C1C}">
+                                <a14:useLocalDpi xmlns:a14="http://schemas.microsoft.com/office/drawing/2010/main" val="0"/>
+                              </a:ext>
+                            </a:extLst>
+                          </a:blip>
+                          <a:srcRect/>
+                          <a:stretch>
+                            <a:fillRect/>
+                          </a:stretch>
+                        </pic:blipFill>
+                        <pic:spPr bwMode="auto">
+                          <a:xfrm>
+                            <a:off x="0" y="0"/>
+                            <a:ext cx="2680335" cy="755015"/>
+                          </a:xfrm>
+                          <a:prstGeom prst="rect">
+                            <a:avLst/>
+                          </a:prstGeom>
+                          <a:noFill/>
+                          <a:ln>
+                            <a:noFill/>
+                          </a:ln>
+                        </pic:spPr>
+                      </pic:pic>
+                    </a:graphicData>
+                  </a:graphic>
+                </wp:inline>
+              </w:drawing>
+            </w:r>
+          </w:p>
+        </w:tc>
+      </w:tr>
+      <w:tr>
+        <w:tc>
+          <w:tcPr>
+            <w:tcW w:w="4971" w:type="dxa"/>
+            <w:shd w:val="clear" w:color="auto" w:fill="auto"/>
+            <w:vAlign w:val="center"/>
+          </w:tcPr>
+          <w:p>
+            <w:pPr>
+              <w:pStyle w:val="Code"/>
+              <w:ind w:left="0"/>
+              <w:jc w:val="center"/>
+            </w:pPr>
+            <w:r>
+              <w:t xml:space="preserve">Use Reference As Class </w:t>
+            </w:r>
+            <w:r>
+              <w:sym w:font="Wingdings" w:char="F0DF"/>
+            </w:r>
+            <w:r>
+              <w:t xml:space="preserve"> (~= Reference Get)</w:t>
+            </w:r>
+          </w:p>
+          <w:p>
+            <w:pPr>
+              <w:pStyle w:val="Code"/>
+              <w:ind w:left="0"/>
+              <w:jc w:val="center"/>
+            </w:pPr>
+            <w:r>
+              <w:t xml:space="preserve">Class Set </w:t>
+            </w:r>
+            <w:r>
+              <w:sym w:font="Wingdings" w:char="F0E0"/>
+            </w:r>
+            <w:r>
+              <w:t xml:space="preserve">  (~= Set Class to Other Related Item)</w:t>
+            </w:r>
+          </w:p>
+        </w:tc>
+      </w:tr>
+      <w:tr>
+        <w:tc>
+          <w:tcPr>
+            <w:tcW w:w="4971" w:type="dxa"/>
+            <w:shd w:val="clear" w:color="auto" w:fill="auto"/>
+            <w:vAlign w:val="center"/>
+          </w:tcPr>
+          <w:p>
+            <w:pPr>
+              <w:pStyle w:val="Spacing"/>
+              <w:jc w:val="both"/>
+            </w:pPr>
+          </w:p>
+        </w:tc>
+      </w:tr>
+      <w:tr>
+        <w:tc>
+          <w:tcPr>
+            <w:tcW w:w="4971" w:type="dxa"/>
+            <w:shd w:val="clear" w:color="auto" w:fill="auto"/>
+            <w:vAlign w:val="center"/>
+          </w:tcPr>
+          <w:p>
+            <w:pPr>
+              <w:ind w:left="0"/>
+              <w:jc w:val="center"/>
+            </w:pPr>
+            <w:r>
+              <w:rPr>
+                <w:noProof/>
+              </w:rPr>
+              <w:drawing>
+                <wp:inline distT="0" distB="0" distL="0" distR="0" wp14:anchorId="36A8C2CB" wp14:editId="0345B4E0">
+                  <wp:extent cx="2480310" cy="828040"/>
+                  <wp:effectExtent l="0" t="0" r="0" b="0"/>
+                  <wp:docPr id="6" name="Picture 6"/>
+                  <wp:cNvGraphicFramePr>
+                    <a:graphicFrameLocks xmlns:a="http://schemas.openxmlformats.org/drawingml/2006/main" noChangeAspect="1"/>
+                  </wp:cNvGraphicFramePr>
+                  <a:graphic xmlns:a="http://schemas.openxmlformats.org/drawingml/2006/main">
+                    <a:graphicData uri="http://schemas.openxmlformats.org/drawingml/2006/picture">
+                      <pic:pic xmlns:pic="http://schemas.openxmlformats.org/drawingml/2006/picture">
+                        <pic:nvPicPr>
+                          <pic:cNvPr id="0" name="Picture 6"/>
+                          <pic:cNvPicPr>
+                            <a:picLocks noChangeAspect="1" noChangeArrowheads="1"/>
+                          </pic:cNvPicPr>
+                        </pic:nvPicPr>
+                        <pic:blipFill>
+                          <a:blip r:embed="rId15">
+                            <a:lum bright="-18000"/>
+                            <a:extLst>
+                              <a:ext uri="{28A0092B-C50C-407E-A947-70E740481C1C}">
+                                <a14:useLocalDpi xmlns:a14="http://schemas.microsoft.com/office/drawing/2010/main" val="0"/>
+                              </a:ext>
+                            </a:extLst>
+                          </a:blip>
+                          <a:srcRect/>
+                          <a:stretch>
+                            <a:fillRect/>
+                          </a:stretch>
+                        </pic:blipFill>
+                        <pic:spPr bwMode="auto">
+                          <a:xfrm>
+                            <a:off x="0" y="0"/>
+                            <a:ext cx="2480310" cy="828040"/>
+                          </a:xfrm>
+                          <a:prstGeom prst="rect">
+                            <a:avLst/>
+                          </a:prstGeom>
+                          <a:noFill/>
+                          <a:ln>
+                            <a:noFill/>
+                          </a:ln>
+                        </pic:spPr>
+                      </pic:pic>
+                    </a:graphicData>
+                  </a:graphic>
+                </wp:inline>
+              </w:drawing>
+            </w:r>
+          </w:p>
+        </w:tc>
+      </w:tr>
+      <w:tr>
+        <w:tc>
+          <w:tcPr>
+            <w:tcW w:w="4971" w:type="dxa"/>
+            <w:shd w:val="clear" w:color="auto" w:fill="auto"/>
+            <w:vAlign w:val="center"/>
+          </w:tcPr>
+          <w:p>
+            <w:pPr>
+              <w:pStyle w:val="Code"/>
+              <w:ind w:left="0"/>
+              <w:jc w:val="center"/>
+            </w:pPr>
+            <w:r>
+              <w:t xml:space="preserve">Use Reference As Class </w:t>
+            </w:r>
+            <w:r>
+              <w:sym w:font="Wingdings" w:char="F0E0"/>
+            </w:r>
+            <w:r>
+              <w:t xml:space="preserve"> (~= Reference Get)</w:t>
+            </w:r>
+          </w:p>
+          <w:p>
+            <w:pPr>
+              <w:pStyle w:val="Code"/>
+              <w:ind w:left="0"/>
+              <w:jc w:val="center"/>
+            </w:pPr>
+            <w:r>
+              <w:t xml:space="preserve">Class Set </w:t>
+            </w:r>
+            <w:r>
+              <w:sym w:font="Wingdings" w:char="F0E0"/>
+            </w:r>
+            <w:r>
+              <w:t xml:space="preserve">  (~= Set Class to Other Related List Item)</w:t>
+            </w:r>
+          </w:p>
+        </w:tc>
+      </w:tr>
+    </w:tbl>
+    <w:p>
+      <w:pPr>
+        <w:pStyle w:val="Heading3"/>
+      </w:pPr>
+      <w:r>
+        <w:t>Assignment With Pointer Source</w:t>
+      </w:r>
+    </w:p>
+    <w:p>
+      <w:r>
+        <w:t xml:space="preserve">If something is already a pointer-to-pointer and it is the source of a conventional assignment, the target also becomes a pointer-to-pointer. Pointer assignments </w:t>
+      </w:r>
+      <w:r>
+        <w:rPr>
+          <w:i/>
+        </w:rPr>
+        <w:t>establish</w:t>
+      </w:r>
+      <w:r>
+        <w:t xml:space="preserve"> </w:t>
+      </w:r>
+      <w:r>
+        <w:t>pointers to pointers</w:t>
+      </w:r>
+      <w:r>
+        <w:t>, but in this case a pointer-to-pointer is already there.</w:t>
+      </w:r>
+    </w:p>
+    <w:p>
+      <w:pPr>
+        <w:pStyle w:val="Spacing"/>
+      </w:pPr>
+    </w:p>
+    <w:p>
+      <w:r>
+        <w:t>So a conventional object assignment can also have the following implementations:</w:t>
+      </w:r>
+    </w:p>
+    <w:p/>
+    <w:tbl>
+      <w:tblPr>
+        <w:tblW w:w="0" w:type="auto"/>
+        <w:tblInd w:w="609" w:type="dxa"/>
+        <w:tblCellMar>
+          <w:top w:w="85" w:type="dxa"/>
+          <w:left w:w="0" w:type="dxa"/>
+          <w:bottom w:w="85" w:type="dxa"/>
+          <w:right w:w="0" w:type="dxa"/>
+        </w:tblCellMar>
+        <w:tblLook w:val="00A0" w:firstRow="1" w:lastRow="0" w:firstColumn="1" w:lastColumn="0" w:noHBand="0" w:noVBand="0"/>
+      </w:tblPr>
+      <w:tblGrid>
+        <w:gridCol w:w="6411"/>
+      </w:tblGrid>
+      <w:tr>
+        <w:tc>
+          <w:tcPr>
+            <w:tcW w:w="6411" w:type="dxa"/>
+            <w:shd w:val="clear" w:color="auto" w:fill="auto"/>
+            <w:vAlign w:val="center"/>
+          </w:tcPr>
+          <w:p>
+            <w:pPr>
+              <w:pStyle w:val="Code"/>
+              <w:ind w:left="0"/>
+              <w:jc w:val="center"/>
+              <w:rPr>
+                <w:sz w:val="26"/>
+              </w:rPr>
+            </w:pPr>
+            <w:r>
+              <w:rPr>
+                <w:sz w:val="26"/>
+              </w:rPr>
+              <w:t>Object Assignment:</w:t>
+            </w:r>
+          </w:p>
+        </w:tc>
+      </w:tr>
+      <w:tr>
+        <w:tc>
+          <w:tcPr>
+            <w:tcW w:w="6411" w:type="dxa"/>
+            <w:shd w:val="clear" w:color="auto" w:fill="auto"/>
+            <w:vAlign w:val="center"/>
+          </w:tcPr>
+          <w:p>
+            <w:pPr>
+              <w:pStyle w:val="Spacing"/>
+              <w:jc w:val="both"/>
+              <w:rPr>
+                <w:rFonts w:ascii="Symbol" w:hAnsi="Symbol"/>
+              </w:rPr>
+            </w:pPr>
+          </w:p>
+        </w:tc>
+      </w:tr>
+      <w:tr>
+        <w:tc>
+          <w:tcPr>
+            <w:tcW w:w="6411" w:type="dxa"/>
+            <w:shd w:val="clear" w:color="auto" w:fill="auto"/>
+            <w:vAlign w:val="center"/>
+          </w:tcPr>
+          <w:p>
+            <w:pPr>
+              <w:ind w:left="0"/>
+              <w:jc w:val="center"/>
+            </w:pPr>
+            <w:r>
+              <w:rPr>
+                <w:noProof/>
+              </w:rPr>
+              <w:drawing>
+                <wp:inline distT="0" distB="0" distL="0" distR="0" wp14:anchorId="08164050" wp14:editId="58AE0405">
+                  <wp:extent cx="2417445" cy="711835"/>
+                  <wp:effectExtent l="0" t="0" r="0" b="0"/>
+                  <wp:docPr id="12" name="Picture 12"/>
+                  <wp:cNvGraphicFramePr>
+                    <a:graphicFrameLocks xmlns:a="http://schemas.openxmlformats.org/drawingml/2006/main" noChangeAspect="1"/>
+                  </wp:cNvGraphicFramePr>
+                  <a:graphic xmlns:a="http://schemas.openxmlformats.org/drawingml/2006/main">
+                    <a:graphicData uri="http://schemas.openxmlformats.org/drawingml/2006/picture">
+                      <pic:pic xmlns:pic="http://schemas.openxmlformats.org/drawingml/2006/picture">
+                        <pic:nvPicPr>
+                          <pic:cNvPr id="0" name="Picture 1"/>
+                          <pic:cNvPicPr>
+                            <a:picLocks noChangeAspect="1" noChangeArrowheads="1"/>
+                          </pic:cNvPicPr>
+                        </pic:nvPicPr>
+                        <pic:blipFill>
+                          <a:blip r:embed="rId16">
+                            <a:extLst>
+                              <a:ext uri="{28A0092B-C50C-407E-A947-70E740481C1C}">
+                                <a14:useLocalDpi xmlns:a14="http://schemas.microsoft.com/office/drawing/2010/main" val="0"/>
+                              </a:ext>
+                            </a:extLst>
+                          </a:blip>
+                          <a:srcRect/>
+                          <a:stretch>
+                            <a:fillRect/>
+                          </a:stretch>
+                        </pic:blipFill>
+                        <pic:spPr bwMode="auto">
+                          <a:xfrm>
+                            <a:off x="0" y="0"/>
+                            <a:ext cx="2417445" cy="711835"/>
+                          </a:xfrm>
+                          <a:prstGeom prst="rect">
+                            <a:avLst/>
+                          </a:prstGeom>
+                          <a:noFill/>
+                          <a:ln>
+                            <a:noFill/>
+                          </a:ln>
+                        </pic:spPr>
+                      </pic:pic>
+                    </a:graphicData>
+                  </a:graphic>
+                </wp:inline>
+              </w:drawing>
+            </w:r>
+          </w:p>
+        </w:tc>
+      </w:tr>
+      <w:tr>
+        <w:tc>
+          <w:tcPr>
+            <w:tcW w:w="6411" w:type="dxa"/>
+            <w:shd w:val="clear" w:color="auto" w:fill="auto"/>
+            <w:vAlign w:val="center"/>
+          </w:tcPr>
+          <w:p>
+            <w:pPr>
+              <w:pStyle w:val="Code"/>
+              <w:ind w:left="0"/>
+              <w:jc w:val="center"/>
+            </w:pPr>
+            <w:r>
+              <w:t xml:space="preserve">Object Get </w:t>
+            </w:r>
+            <w:r>
+              <w:sym w:font="Wingdings" w:char="F0DF"/>
+            </w:r>
+            <w:r>
+              <w:t xml:space="preserve">  (~= Use Reference As Object ~= Reference Get)</w:t>
+            </w:r>
+          </w:p>
+          <w:p>
+            <w:pPr>
+              <w:pStyle w:val="Code"/>
+              <w:ind w:left="0"/>
+              <w:jc w:val="center"/>
+            </w:pPr>
+            <w:r>
+              <w:t xml:space="preserve">Object Set </w:t>
+            </w:r>
+            <w:r>
+              <w:sym w:font="Wingdings" w:char="F0E0"/>
+            </w:r>
+            <w:r>
+              <w:t xml:space="preserve">  (~= Set Object to Other Related Item)</w:t>
+            </w:r>
+          </w:p>
+        </w:tc>
+      </w:tr>
+      <w:tr>
+        <w:tc>
+          <w:tcPr>
+            <w:tcW w:w="6411" w:type="dxa"/>
+            <w:shd w:val="clear" w:color="auto" w:fill="auto"/>
+            <w:vAlign w:val="center"/>
+          </w:tcPr>
+          <w:p>
+            <w:pPr>
+              <w:pStyle w:val="Spacing"/>
+              <w:jc w:val="both"/>
+            </w:pPr>
+          </w:p>
+        </w:tc>
+      </w:tr>
+      <w:tr>
+        <w:tc>
+          <w:tcPr>
+            <w:tcW w:w="6411" w:type="dxa"/>
+            <w:shd w:val="clear" w:color="auto" w:fill="auto"/>
+            <w:vAlign w:val="center"/>
+          </w:tcPr>
+          <w:p>
+            <w:pPr>
+              <w:ind w:left="0"/>
+              <w:jc w:val="center"/>
+            </w:pPr>
+            <w:r>
+              <w:rPr>
+                <w:noProof/>
+              </w:rPr>
+              <w:drawing>
+                <wp:inline distT="0" distB="0" distL="0" distR="0" wp14:anchorId="26DD0E2F" wp14:editId="0975D6CD">
+                  <wp:extent cx="2344420" cy="698500"/>
+                  <wp:effectExtent l="0" t="0" r="0" b="0"/>
+                  <wp:docPr id="13" name="Picture 13"/>
+                  <wp:cNvGraphicFramePr>
+                    <a:graphicFrameLocks xmlns:a="http://schemas.openxmlformats.org/drawingml/2006/main" noChangeAspect="1"/>
+                  </wp:cNvGraphicFramePr>
+                  <a:graphic xmlns:a="http://schemas.openxmlformats.org/drawingml/2006/main">
+                    <a:graphicData uri="http://schemas.openxmlformats.org/drawingml/2006/picture">
+                      <pic:pic xmlns:pic="http://schemas.openxmlformats.org/drawingml/2006/picture">
+                        <pic:nvPicPr>
+                          <pic:cNvPr id="0" name="Picture 2"/>
+                          <pic:cNvPicPr>
+                            <a:picLocks noChangeAspect="1" noChangeArrowheads="1"/>
+                          </pic:cNvPicPr>
+                        </pic:nvPicPr>
+                        <pic:blipFill>
+                          <a:blip r:embed="rId17">
+                            <a:extLst>
+                              <a:ext uri="{28A0092B-C50C-407E-A947-70E740481C1C}">
+                                <a14:useLocalDpi xmlns:a14="http://schemas.microsoft.com/office/drawing/2010/main" val="0"/>
+                              </a:ext>
+                            </a:extLst>
+                          </a:blip>
+                          <a:srcRect/>
+                          <a:stretch>
+                            <a:fillRect/>
+                          </a:stretch>
+                        </pic:blipFill>
+                        <pic:spPr bwMode="auto">
+                          <a:xfrm>
+                            <a:off x="0" y="0"/>
+                            <a:ext cx="2344420" cy="698500"/>
+                          </a:xfrm>
+                          <a:prstGeom prst="rect">
+                            <a:avLst/>
+                          </a:prstGeom>
+                          <a:noFill/>
+                          <a:ln>
+                            <a:noFill/>
+                          </a:ln>
+                        </pic:spPr>
+                      </pic:pic>
+                    </a:graphicData>
+                  </a:graphic>
+                </wp:inline>
+              </w:drawing>
+            </w:r>
+          </w:p>
+        </w:tc>
+      </w:tr>
+      <w:tr>
+        <w:tc>
+          <w:tcPr>
+            <w:tcW w:w="6411" w:type="dxa"/>
+            <w:shd w:val="clear" w:color="auto" w:fill="auto"/>
+            <w:vAlign w:val="center"/>
+          </w:tcPr>
+          <w:p>
+            <w:pPr>
+              <w:pStyle w:val="Code"/>
+              <w:ind w:left="0"/>
+              <w:jc w:val="center"/>
+            </w:pPr>
+            <w:r>
+              <w:t xml:space="preserve">Object Get </w:t>
+            </w:r>
+            <w:r>
+              <w:sym w:font="Wingdings" w:char="F0DF"/>
+            </w:r>
+            <w:r>
+              <w:t xml:space="preserve">  (~= Use Reference As Object ~= Reference Get) </w:t>
+            </w:r>
+          </w:p>
+          <w:p>
+            <w:pPr>
+              <w:pStyle w:val="Code"/>
+              <w:ind w:left="0"/>
+              <w:jc w:val="center"/>
+            </w:pPr>
+            <w:r>
+              <w:t xml:space="preserve">Object Set </w:t>
+            </w:r>
+            <w:r>
+              <w:sym w:font="Wingdings" w:char="F0E0"/>
+            </w:r>
+            <w:r>
+              <w:t xml:space="preserve">  (~= Set Object to Other Related List Item)</w:t>
+            </w:r>
+          </w:p>
+        </w:tc>
+      </w:tr>
+    </w:tbl>
+    <w:p/>
+    <w:p>
+      <w:r>
+        <w:t xml:space="preserve">Assignment when source is pointer to pointer also works for the </w:t>
+      </w:r>
+      <w:r>
+        <w:rPr>
+          <w:rStyle w:val="CodeChar"/>
+        </w:rPr>
+        <w:t xml:space="preserve">Class </w:t>
+      </w:r>
+      <w:r>
+        <w:t>aspect:</w:t>
+      </w:r>
+    </w:p>
+    <w:p/>
+    <w:tbl>
+      <w:tblPr>
+        <w:tblW w:w="0" w:type="auto"/>
+        <w:tblInd w:w="609" w:type="dxa"/>
+        <w:tblCellMar>
+          <w:top w:w="85" w:type="dxa"/>
+          <w:left w:w="0" w:type="dxa"/>
+          <w:bottom w:w="85" w:type="dxa"/>
+          <w:right w:w="0" w:type="dxa"/>
+        </w:tblCellMar>
+        <w:tblLook w:val="00A0" w:firstRow="1" w:lastRow="0" w:firstColumn="1" w:lastColumn="0" w:noHBand="0" w:noVBand="0"/>
+      </w:tblPr>
+      <w:tblGrid>
+        <w:gridCol w:w="5331"/>
+      </w:tblGrid>
+      <w:tr>
+        <w:tc>
+          <w:tcPr>
+            <w:tcW w:w="5331" w:type="dxa"/>
+            <w:shd w:val="clear" w:color="auto" w:fill="auto"/>
+            <w:vAlign w:val="center"/>
+          </w:tcPr>
+          <w:p>
+            <w:pPr>
+              <w:pStyle w:val="Code"/>
+              <w:ind w:left="0"/>
+              <w:jc w:val="center"/>
+            </w:pPr>
+            <w:r>
+              <w:rPr>
+                <w:sz w:val="26"/>
+              </w:rPr>
+              <w:t>Class Assignment:</w:t>
+            </w:r>
+          </w:p>
+        </w:tc>
+      </w:tr>
+      <w:tr>
+        <w:tc>
+          <w:tcPr>
+            <w:tcW w:w="5331" w:type="dxa"/>
+            <w:shd w:val="clear" w:color="auto" w:fill="auto"/>
+            <w:vAlign w:val="center"/>
+          </w:tcPr>
+          <w:p>
+            <w:pPr>
+              <w:pStyle w:val="Spacing"/>
+              <w:jc w:val="both"/>
+            </w:pPr>
+          </w:p>
+        </w:tc>
+      </w:tr>
+      <w:tr>
+        <w:tc>
+          <w:tcPr>
+            <w:tcW w:w="5331" w:type="dxa"/>
+            <w:shd w:val="clear" w:color="auto" w:fill="auto"/>
+            <w:vAlign w:val="center"/>
+          </w:tcPr>
+          <w:p>
+            <w:pPr>
+              <w:ind w:left="0"/>
+              <w:jc w:val="center"/>
+            </w:pPr>
+            <w:r>
+              <w:rPr>
+                <w:noProof/>
+              </w:rPr>
+              <w:drawing>
+                <wp:inline distT="0" distB="0" distL="0" distR="0" wp14:anchorId="08BE3305" wp14:editId="03B7F14E">
+                  <wp:extent cx="2234565" cy="675005"/>
+                  <wp:effectExtent l="0" t="0" r="0" b="0"/>
+                  <wp:docPr id="14" name="Picture 14"/>
+                  <wp:cNvGraphicFramePr>
+                    <a:graphicFrameLocks xmlns:a="http://schemas.openxmlformats.org/drawingml/2006/main" noChangeAspect="1"/>
+                  </wp:cNvGraphicFramePr>
+                  <a:graphic xmlns:a="http://schemas.openxmlformats.org/drawingml/2006/main">
+                    <a:graphicData uri="http://schemas.openxmlformats.org/drawingml/2006/picture">
+                      <pic:pic xmlns:pic="http://schemas.openxmlformats.org/drawingml/2006/picture">
+                        <pic:nvPicPr>
+                          <pic:cNvPr id="0" name="Picture 3"/>
+                          <pic:cNvPicPr>
+                            <a:picLocks noChangeAspect="1" noChangeArrowheads="1"/>
+                          </pic:cNvPicPr>
+                        </pic:nvPicPr>
+                        <pic:blipFill>
+                          <a:blip r:embed="rId18">
+                            <a:extLst>
+                              <a:ext uri="{28A0092B-C50C-407E-A947-70E740481C1C}">
+                                <a14:useLocalDpi xmlns:a14="http://schemas.microsoft.com/office/drawing/2010/main" val="0"/>
+                              </a:ext>
+                            </a:extLst>
+                          </a:blip>
+                          <a:srcRect/>
+                          <a:stretch>
+                            <a:fillRect/>
+                          </a:stretch>
+                        </pic:blipFill>
+                        <pic:spPr bwMode="auto">
+                          <a:xfrm>
+                            <a:off x="0" y="0"/>
+                            <a:ext cx="2234565" cy="675005"/>
+                          </a:xfrm>
+                          <a:prstGeom prst="rect">
+                            <a:avLst/>
+                          </a:prstGeom>
+                          <a:noFill/>
+                          <a:ln>
+                            <a:noFill/>
+                          </a:ln>
+                        </pic:spPr>
+                      </pic:pic>
+                    </a:graphicData>
+                  </a:graphic>
+                </wp:inline>
+              </w:drawing>
+            </w:r>
+          </w:p>
+        </w:tc>
+      </w:tr>
+      <w:tr>
+        <w:tc>
+          <w:tcPr>
+            <w:tcW w:w="5331" w:type="dxa"/>
+            <w:shd w:val="clear" w:color="auto" w:fill="auto"/>
+            <w:vAlign w:val="center"/>
+          </w:tcPr>
+          <w:p>
+            <w:pPr>
+              <w:pStyle w:val="Code"/>
+              <w:ind w:left="0"/>
+              <w:jc w:val="center"/>
+            </w:pPr>
+            <w:r>
+              <w:t xml:space="preserve">Use As Class </w:t>
+            </w:r>
+            <w:r>
+              <w:sym w:font="Wingdings" w:char="F0DF"/>
+            </w:r>
+            <w:r>
+              <w:t xml:space="preserve">  (~= Use Reference As Class)</w:t>
+            </w:r>
+          </w:p>
+          <w:p>
+            <w:pPr>
+              <w:pStyle w:val="Code"/>
+              <w:ind w:left="0"/>
+              <w:jc w:val="center"/>
+            </w:pPr>
+            <w:r>
+              <w:t xml:space="preserve">Class Set </w:t>
+            </w:r>
+            <w:r>
+              <w:sym w:font="Wingdings" w:char="F0E0"/>
+            </w:r>
+            <w:r>
+              <w:t xml:space="preserve">  (~= Set Class to Other Related Item)</w:t>
+            </w:r>
+          </w:p>
+        </w:tc>
+      </w:tr>
+      <w:tr>
+        <w:tc>
+          <w:tcPr>
+            <w:tcW w:w="5331" w:type="dxa"/>
+            <w:shd w:val="clear" w:color="auto" w:fill="auto"/>
+            <w:vAlign w:val="center"/>
+          </w:tcPr>
+          <w:p>
+            <w:pPr>
+              <w:pStyle w:val="Spacing"/>
+              <w:jc w:val="both"/>
+            </w:pPr>
+          </w:p>
+        </w:tc>
+      </w:tr>
+      <w:tr>
+        <w:tc>
+          <w:tcPr>
+            <w:tcW w:w="5331" w:type="dxa"/>
+            <w:shd w:val="clear" w:color="auto" w:fill="auto"/>
+            <w:vAlign w:val="center"/>
+          </w:tcPr>
+          <w:p>
+            <w:pPr>
+              <w:ind w:left="0"/>
+              <w:jc w:val="center"/>
+            </w:pPr>
+            <w:r>
+              <w:rPr>
+                <w:noProof/>
+              </w:rPr>
+              <w:drawing>
+                <wp:inline distT="0" distB="0" distL="0" distR="0" wp14:anchorId="42B0F070" wp14:editId="1904CDE2">
+                  <wp:extent cx="2257425" cy="631825"/>
+                  <wp:effectExtent l="0" t="0" r="0" b="0"/>
+                  <wp:docPr id="15" name="Picture 15"/>
+                  <wp:cNvGraphicFramePr>
+                    <a:graphicFrameLocks xmlns:a="http://schemas.openxmlformats.org/drawingml/2006/main" noChangeAspect="1"/>
+                  </wp:cNvGraphicFramePr>
+                  <a:graphic xmlns:a="http://schemas.openxmlformats.org/drawingml/2006/main">
+                    <a:graphicData uri="http://schemas.openxmlformats.org/drawingml/2006/picture">
+                      <pic:pic xmlns:pic="http://schemas.openxmlformats.org/drawingml/2006/picture">
+                        <pic:nvPicPr>
+                          <pic:cNvPr id="0" name="Picture 4"/>
+                          <pic:cNvPicPr>
+                            <a:picLocks noChangeAspect="1" noChangeArrowheads="1"/>
+                          </pic:cNvPicPr>
+                        </pic:nvPicPr>
+                        <pic:blipFill>
+                          <a:blip r:embed="rId19">
+                            <a:extLst>
+                              <a:ext uri="{28A0092B-C50C-407E-A947-70E740481C1C}">
+                                <a14:useLocalDpi xmlns:a14="http://schemas.microsoft.com/office/drawing/2010/main" val="0"/>
+                              </a:ext>
+                            </a:extLst>
+                          </a:blip>
+                          <a:srcRect/>
+                          <a:stretch>
+                            <a:fillRect/>
+                          </a:stretch>
+                        </pic:blipFill>
+                        <pic:spPr bwMode="auto">
+                          <a:xfrm>
+                            <a:off x="0" y="0"/>
+                            <a:ext cx="2257425" cy="631825"/>
+                          </a:xfrm>
+                          <a:prstGeom prst="rect">
+                            <a:avLst/>
+                          </a:prstGeom>
+                          <a:noFill/>
+                          <a:ln>
+                            <a:noFill/>
+                          </a:ln>
+                        </pic:spPr>
+                      </pic:pic>
+                    </a:graphicData>
+                  </a:graphic>
+                </wp:inline>
+              </w:drawing>
+            </w:r>
+          </w:p>
+        </w:tc>
+      </w:tr>
+      <w:tr>
+        <w:tc>
+          <w:tcPr>
+            <w:tcW w:w="5331" w:type="dxa"/>
+            <w:shd w:val="clear" w:color="auto" w:fill="auto"/>
+            <w:vAlign w:val="center"/>
+          </w:tcPr>
+          <w:p>
+            <w:pPr>
+              <w:pStyle w:val="Code"/>
+              <w:ind w:left="0"/>
+              <w:jc w:val="center"/>
+            </w:pPr>
+            <w:r>
+              <w:t xml:space="preserve">Use As Class </w:t>
+            </w:r>
+            <w:r>
+              <w:sym w:font="Wingdings" w:char="F0DF"/>
+            </w:r>
+            <w:r>
+              <w:t xml:space="preserve">  (~= Use Reference As Class) </w:t>
+            </w:r>
+          </w:p>
+          <w:p>
+            <w:pPr>
+              <w:pStyle w:val="Code"/>
+              <w:ind w:left="0"/>
+              <w:jc w:val="center"/>
+            </w:pPr>
+            <w:r>
+              <w:t xml:space="preserve">Class Set </w:t>
+            </w:r>
+            <w:r>
+              <w:sym w:font="Wingdings" w:char="F0E0"/>
+            </w:r>
+            <w:r>
+              <w:t xml:space="preserve">  (~= Set Class to Other Related List Item)</w:t>
+            </w:r>
+          </w:p>
+        </w:tc>
+      </w:tr>
+    </w:tbl>
+    <w:p>
+      <w:pPr>
+        <w:pStyle w:val="Heading3"/>
+      </w:pPr>
+      <w:r>
+        <w:t>Cross-Aspect Assignments</w:t>
+      </w:r>
+    </w:p>
+    <w:p>
+      <w:r>
+        <w:t xml:space="preserve">The standard way to use the </w:t>
+      </w:r>
+      <w:r>
+        <w:rPr>
+          <w:rStyle w:val="CodeChar"/>
+        </w:rPr>
+        <w:t xml:space="preserve">Class </w:t>
+      </w:r>
+      <w:r>
+        <w:t xml:space="preserve">aspect in an assignment is to get the </w:t>
+      </w:r>
+      <w:r>
+        <w:rPr>
+          <w:rStyle w:val="CodeChar"/>
+        </w:rPr>
+        <w:t xml:space="preserve">Object </w:t>
+      </w:r>
+      <w:r>
+        <w:t xml:space="preserve">aspect from one reference and assign it to the </w:t>
+      </w:r>
+      <w:r>
+        <w:rPr>
+          <w:rStyle w:val="CodeChar"/>
+        </w:rPr>
+        <w:t xml:space="preserve">Class </w:t>
+      </w:r>
+      <w:r>
+        <w:t xml:space="preserve">aspect of another reference. But you can also do it the other way around: get the </w:t>
+      </w:r>
+      <w:r>
+        <w:rPr>
+          <w:rStyle w:val="CodeChar"/>
+        </w:rPr>
+        <w:t xml:space="preserve">Class </w:t>
+      </w:r>
+      <w:r>
+        <w:t xml:space="preserve">aspect from one reference and assign it as the </w:t>
+      </w:r>
+      <w:r>
+        <w:rPr>
+          <w:rStyle w:val="CodeChar"/>
+        </w:rPr>
+        <w:t xml:space="preserve">Object </w:t>
+      </w:r>
+      <w:r>
+        <w:t xml:space="preserve">aspect of another reference. You can call it </w:t>
+      </w:r>
+      <w:r>
+        <w:rPr>
+          <w:i/>
+        </w:rPr>
+        <w:t xml:space="preserve">Class-to-Object </w:t>
+      </w:r>
+      <w:r>
+        <w:t xml:space="preserve">assignment. It can also be called a </w:t>
+      </w:r>
+      <w:r>
+        <w:rPr>
+          <w:i/>
+        </w:rPr>
+        <w:t>Class-Get</w:t>
+      </w:r>
+      <w:r>
+        <w:t xml:space="preserve"> </w:t>
+      </w:r>
+      <w:r>
+        <w:rPr>
+          <w:i/>
+        </w:rPr>
+        <w:t>assignment</w:t>
+      </w:r>
+      <w:r>
+        <w:t xml:space="preserve">. Less conventional ways of yielding over aspects like that, is also called a </w:t>
+      </w:r>
+      <w:r>
+        <w:rPr>
+          <w:i/>
+        </w:rPr>
+        <w:t xml:space="preserve">cross-aspect </w:t>
+      </w:r>
+      <w:r>
+        <w:t>assignment.</w:t>
+      </w:r>
+    </w:p>
+    <w:p>
+      <w:pPr>
+        <w:pStyle w:val="Spacing"/>
+      </w:pPr>
+    </w:p>
+    <w:p>
+      <w:r>
+        <w:t xml:space="preserve">Also note here, that there are two ways to get the </w:t>
+      </w:r>
+      <w:r>
+        <w:rPr>
+          <w:rStyle w:val="CodeChar"/>
+        </w:rPr>
+        <w:t xml:space="preserve">Class </w:t>
+      </w:r>
+      <w:r>
+        <w:t xml:space="preserve">aspect: </w:t>
+      </w:r>
+      <w:r>
+        <w:rPr>
+          <w:rStyle w:val="CodeChar"/>
+        </w:rPr>
+        <w:t>Get</w:t>
+      </w:r>
+      <w:r>
+        <w:t xml:space="preserve"> the </w:t>
+      </w:r>
+      <w:r>
+        <w:rPr>
+          <w:rStyle w:val="CodeChar"/>
+        </w:rPr>
+        <w:t xml:space="preserve">Class </w:t>
+      </w:r>
+      <w:r>
+        <w:t xml:space="preserve">aspect of the </w:t>
+      </w:r>
+      <w:r>
+        <w:rPr>
+          <w:i/>
+        </w:rPr>
+        <w:t>object</w:t>
+      </w:r>
+      <w:r>
+        <w:t xml:space="preserve"> or </w:t>
+      </w:r>
+      <w:r>
+        <w:rPr>
+          <w:rStyle w:val="CodeChar"/>
+        </w:rPr>
+        <w:t xml:space="preserve">Get </w:t>
+      </w:r>
+      <w:r>
+        <w:t xml:space="preserve">the </w:t>
+      </w:r>
+      <w:r>
+        <w:rPr>
+          <w:rStyle w:val="CodeChar"/>
+        </w:rPr>
+        <w:t xml:space="preserve">Class </w:t>
+      </w:r>
+      <w:r>
+        <w:t xml:space="preserve">aspect of the </w:t>
+      </w:r>
+      <w:r>
+        <w:rPr>
+          <w:i/>
+        </w:rPr>
+        <w:t>reference</w:t>
+      </w:r>
+      <w:r>
+        <w:t>.</w:t>
+      </w:r>
+    </w:p>
+    <w:p>
+      <w:pPr>
+        <w:ind w:left="852"/>
+      </w:pPr>
+    </w:p>
+    <w:tbl>
+      <w:tblPr>
+        <w:tblW w:w="0" w:type="auto"/>
+        <w:tblInd w:w="894" w:type="dxa"/>
+        <w:tblCellMar>
+          <w:top w:w="85" w:type="dxa"/>
+          <w:left w:w="0" w:type="dxa"/>
+          <w:bottom w:w="85" w:type="dxa"/>
+          <w:right w:w="0" w:type="dxa"/>
+        </w:tblCellMar>
+        <w:tblLook w:val="00A0" w:firstRow="1" w:lastRow="0" w:firstColumn="1" w:lastColumn="0" w:noHBand="0" w:noVBand="0"/>
+      </w:tblPr>
+      <w:tblGrid>
+        <w:gridCol w:w="4506"/>
+      </w:tblGrid>
+      <w:tr>
+        <w:tc>
+          <w:tcPr>
+            <w:tcW w:w="4506" w:type="dxa"/>
+            <w:shd w:val="clear" w:color="auto" w:fill="auto"/>
+            <w:vAlign w:val="center"/>
+          </w:tcPr>
+          <w:p>
+            <w:pPr>
+              <w:pStyle w:val="Code"/>
+              <w:ind w:left="0"/>
+              <w:jc w:val="center"/>
+            </w:pPr>
+            <w:r>
+              <w:rPr>
+                <w:sz w:val="26"/>
+              </w:rPr>
+              <w:t>Reference-Class to Object Assignment</w:t>
+            </w:r>
+          </w:p>
+        </w:tc>
+      </w:tr>
+      <w:tr>
+        <w:tc>
+          <w:tcPr>
+            <w:tcW w:w="4506" w:type="dxa"/>
+            <w:shd w:val="clear" w:color="auto" w:fill="auto"/>
+            <w:vAlign w:val="center"/>
+          </w:tcPr>
+          <w:p>
+            <w:pPr>
+              <w:ind w:left="0"/>
+              <w:jc w:val="center"/>
+            </w:pPr>
+            <w:r>
+              <w:rPr>
+                <w:noProof/>
+              </w:rPr>
+              <w:drawing>
+                <wp:inline distT="0" distB="0" distL="0" distR="0" wp14:anchorId="1E7F8096" wp14:editId="1C74B4B7">
+                  <wp:extent cx="2447290" cy="844550"/>
+                  <wp:effectExtent l="0" t="0" r="0" b="0"/>
+                  <wp:docPr id="16" name="Picture 16"/>
+                  <wp:cNvGraphicFramePr>
+                    <a:graphicFrameLocks xmlns:a="http://schemas.openxmlformats.org/drawingml/2006/main" noChangeAspect="1"/>
+                  </wp:cNvGraphicFramePr>
+                  <a:graphic xmlns:a="http://schemas.openxmlformats.org/drawingml/2006/main">
+                    <a:graphicData uri="http://schemas.openxmlformats.org/drawingml/2006/picture">
+                      <pic:pic xmlns:pic="http://schemas.openxmlformats.org/drawingml/2006/picture">
+                        <pic:nvPicPr>
+                          <pic:cNvPr id="0" name="Picture 1"/>
+                          <pic:cNvPicPr>
+                            <a:picLocks noChangeAspect="1" noChangeArrowheads="1"/>
+                          </pic:cNvPicPr>
+                        </pic:nvPicPr>
+                        <pic:blipFill>
+                          <a:blip r:embed="rId20">
+                            <a:extLst>
+                              <a:ext uri="{28A0092B-C50C-407E-A947-70E740481C1C}">
+                                <a14:useLocalDpi xmlns:a14="http://schemas.microsoft.com/office/drawing/2010/main" val="0"/>
+                              </a:ext>
+                            </a:extLst>
+                          </a:blip>
+                          <a:srcRect/>
+                          <a:stretch>
+                            <a:fillRect/>
+                          </a:stretch>
+                        </pic:blipFill>
+                        <pic:spPr bwMode="auto">
+                          <a:xfrm>
+                            <a:off x="0" y="0"/>
+                            <a:ext cx="2447290" cy="844550"/>
+                          </a:xfrm>
+                          <a:prstGeom prst="rect">
+                            <a:avLst/>
+                          </a:prstGeom>
+                          <a:noFill/>
+                          <a:ln>
+                            <a:noFill/>
+                          </a:ln>
+                        </pic:spPr>
+                      </pic:pic>
+                    </a:graphicData>
+                  </a:graphic>
+                </wp:inline>
+              </w:drawing>
+            </w:r>
+          </w:p>
+        </w:tc>
+      </w:tr>
+      <w:tr>
+        <w:tc>
+          <w:tcPr>
+            <w:tcW w:w="4506" w:type="dxa"/>
+            <w:shd w:val="clear" w:color="auto" w:fill="auto"/>
+            <w:vAlign w:val="center"/>
+          </w:tcPr>
+          <w:p>
+            <w:pPr>
+              <w:pStyle w:val="Code"/>
+              <w:ind w:left="0"/>
+              <w:jc w:val="center"/>
+            </w:pPr>
+            <w:r>
+              <w:t xml:space="preserve">Reference-Class Get </w:t>
+            </w:r>
+            <w:r>
+              <w:sym w:font="Wingdings" w:char="F0DF"/>
+            </w:r>
+          </w:p>
+          <w:p>
+            <w:pPr>
+              <w:pStyle w:val="Code"/>
+              <w:ind w:left="0"/>
+              <w:jc w:val="center"/>
+            </w:pPr>
+            <w:r>
+              <w:t xml:space="preserve">Object Set </w:t>
+            </w:r>
+            <w:r>
+              <w:sym w:font="Wingdings" w:char="F0E0"/>
+            </w:r>
+          </w:p>
+        </w:tc>
+      </w:tr>
+      <w:tr>
+        <w:tc>
+          <w:tcPr>
+            <w:tcW w:w="4506" w:type="dxa"/>
+            <w:shd w:val="clear" w:color="auto" w:fill="auto"/>
+            <w:vAlign w:val="center"/>
+          </w:tcPr>
+          <w:p>
+            <w:pPr>
+              <w:ind w:left="0"/>
+              <w:jc w:val="center"/>
+              <w:rPr>
+                <w:i/>
+              </w:rPr>
+            </w:pPr>
+            <w:r>
+              <w:rPr>
+                <w:i/>
+              </w:rPr>
+              <w:t>Result:</w:t>
+            </w:r>
+          </w:p>
+        </w:tc>
+      </w:tr>
+      <w:tr>
+        <w:tc>
+          <w:tcPr>
+            <w:tcW w:w="4506" w:type="dxa"/>
+            <w:shd w:val="clear" w:color="auto" w:fill="auto"/>
+            <w:vAlign w:val="center"/>
+          </w:tcPr>
+          <w:p>
+            <w:pPr>
+              <w:ind w:left="0"/>
+              <w:jc w:val="center"/>
+            </w:pPr>
+            <w:r>
+              <w:rPr>
+                <w:noProof/>
+              </w:rPr>
+              <w:drawing>
+                <wp:inline distT="0" distB="0" distL="0" distR="0" wp14:anchorId="44458920" wp14:editId="3AAA76C1">
+                  <wp:extent cx="2513965" cy="977265"/>
+                  <wp:effectExtent l="0" t="0" r="0" b="0"/>
+                  <wp:docPr id="17" name="Picture 17"/>
+                  <wp:cNvGraphicFramePr>
+                    <a:graphicFrameLocks xmlns:a="http://schemas.openxmlformats.org/drawingml/2006/main" noChangeAspect="1"/>
+                  </wp:cNvGraphicFramePr>
+                  <a:graphic xmlns:a="http://schemas.openxmlformats.org/drawingml/2006/main">
+                    <a:graphicData uri="http://schemas.openxmlformats.org/drawingml/2006/picture">
+                      <pic:pic xmlns:pic="http://schemas.openxmlformats.org/drawingml/2006/picture">
+                        <pic:nvPicPr>
+                          <pic:cNvPr id="0" name="Picture 2"/>
+                          <pic:cNvPicPr>
+                            <a:picLocks noChangeAspect="1" noChangeArrowheads="1"/>
+                          </pic:cNvPicPr>
+                        </pic:nvPicPr>
+                        <pic:blipFill>
+                          <a:blip r:embed="rId21">
+                            <a:extLst>
+                              <a:ext uri="{28A0092B-C50C-407E-A947-70E740481C1C}">
+                                <a14:useLocalDpi xmlns:a14="http://schemas.microsoft.com/office/drawing/2010/main" val="0"/>
+                              </a:ext>
+                            </a:extLst>
+                          </a:blip>
+                          <a:srcRect/>
+                          <a:stretch>
+                            <a:fillRect/>
+                          </a:stretch>
+                        </pic:blipFill>
+                        <pic:spPr bwMode="auto">
+                          <a:xfrm>
+                            <a:off x="0" y="0"/>
+                            <a:ext cx="2513965" cy="977265"/>
+                          </a:xfrm>
+                          <a:prstGeom prst="rect">
+                            <a:avLst/>
+                          </a:prstGeom>
+                          <a:noFill/>
+                          <a:ln>
+                            <a:noFill/>
+                          </a:ln>
+                        </pic:spPr>
+                      </pic:pic>
+                    </a:graphicData>
+                  </a:graphic>
+                </wp:inline>
+              </w:drawing>
+            </w:r>
+          </w:p>
+          <w:p>
+            <w:pPr>
+              <w:ind w:left="0"/>
+              <w:jc w:val="both"/>
+            </w:pPr>
+          </w:p>
+          <w:p>
+            <w:pPr>
+              <w:ind w:left="0"/>
+              <w:jc w:val="center"/>
+              <w:rPr>
+                <w:i/>
+              </w:rPr>
+            </w:pPr>
+            <w:r>
+              <w:rPr>
+                <w:i/>
+              </w:rPr>
+              <w:t>The object reference on the right now points to the class of the object reference on the left.</w:t>
+            </w:r>
+          </w:p>
+        </w:tc>
+      </w:tr>
+      <w:tr>
+        <w:tc>
+          <w:tcPr>
+            <w:tcW w:w="4506" w:type="dxa"/>
+            <w:shd w:val="clear" w:color="auto" w:fill="auto"/>
+            <w:vAlign w:val="center"/>
+          </w:tcPr>
+          <w:p>
+            <w:pPr>
+              <w:pStyle w:val="Spacing"/>
+              <w:jc w:val="both"/>
+            </w:pPr>
+          </w:p>
+        </w:tc>
+      </w:tr>
+      <w:tr>
+        <w:tc>
+          <w:tcPr>
+            <w:tcW w:w="4506" w:type="dxa"/>
+            <w:shd w:val="clear" w:color="auto" w:fill="auto"/>
+            <w:vAlign w:val="center"/>
+          </w:tcPr>
+          <w:p>
+            <w:pPr>
+              <w:pStyle w:val="Code"/>
+              <w:ind w:left="0"/>
+              <w:jc w:val="center"/>
+            </w:pPr>
+            <w:r>
+              <w:rPr>
+                <w:sz w:val="26"/>
+              </w:rPr>
+              <w:t>Object-Class to Object Assignment</w:t>
+            </w:r>
+          </w:p>
+        </w:tc>
+      </w:tr>
+      <w:tr>
+        <w:tc>
+          <w:tcPr>
+            <w:tcW w:w="4506" w:type="dxa"/>
+            <w:shd w:val="clear" w:color="auto" w:fill="auto"/>
+            <w:vAlign w:val="center"/>
+          </w:tcPr>
+          <w:p>
+            <w:pPr>
+              <w:ind w:left="0"/>
+              <w:jc w:val="center"/>
+            </w:pPr>
+            <w:r>
+              <w:rPr>
+                <w:noProof/>
+              </w:rPr>
+              <w:drawing>
+                <wp:inline distT="0" distB="0" distL="0" distR="0" wp14:anchorId="389A93B2" wp14:editId="1D20D561">
+                  <wp:extent cx="2377440" cy="794385"/>
+                  <wp:effectExtent l="0" t="0" r="0" b="0"/>
+                  <wp:docPr id="18" name="Picture 18"/>
+                  <wp:cNvGraphicFramePr>
+                    <a:graphicFrameLocks xmlns:a="http://schemas.openxmlformats.org/drawingml/2006/main" noChangeAspect="1"/>
+                  </wp:cNvGraphicFramePr>
+                  <a:graphic xmlns:a="http://schemas.openxmlformats.org/drawingml/2006/main">
+                    <a:graphicData uri="http://schemas.openxmlformats.org/drawingml/2006/picture">
+                      <pic:pic xmlns:pic="http://schemas.openxmlformats.org/drawingml/2006/picture">
+                        <pic:nvPicPr>
+                          <pic:cNvPr id="0" name="Picture 3"/>
+                          <pic:cNvPicPr>
+                            <a:picLocks noChangeAspect="1" noChangeArrowheads="1"/>
+                          </pic:cNvPicPr>
+                        </pic:nvPicPr>
+                        <pic:blipFill>
+                          <a:blip r:embed="rId22">
+                            <a:extLst>
+                              <a:ext uri="{28A0092B-C50C-407E-A947-70E740481C1C}">
+                                <a14:useLocalDpi xmlns:a14="http://schemas.microsoft.com/office/drawing/2010/main" val="0"/>
+                              </a:ext>
+                            </a:extLst>
+                          </a:blip>
+                          <a:srcRect/>
+                          <a:stretch>
+                            <a:fillRect/>
+                          </a:stretch>
+                        </pic:blipFill>
+                        <pic:spPr bwMode="auto">
+                          <a:xfrm>
+                            <a:off x="0" y="0"/>
+                            <a:ext cx="2377440" cy="794385"/>
+                          </a:xfrm>
+                          <a:prstGeom prst="rect">
+                            <a:avLst/>
+                          </a:prstGeom>
+                          <a:noFill/>
+                          <a:ln>
+                            <a:noFill/>
+                          </a:ln>
+                        </pic:spPr>
+                      </pic:pic>
+                    </a:graphicData>
+                  </a:graphic>
+                </wp:inline>
+              </w:drawing>
+            </w:r>
+          </w:p>
+        </w:tc>
+      </w:tr>
+      <w:tr>
+        <w:tc>
+          <w:tcPr>
+            <w:tcW w:w="4506" w:type="dxa"/>
+            <w:shd w:val="clear" w:color="auto" w:fill="auto"/>
+            <w:vAlign w:val="center"/>
+          </w:tcPr>
+          <w:p>
+            <w:pPr>
+              <w:pStyle w:val="Code"/>
+              <w:ind w:left="0"/>
+              <w:jc w:val="center"/>
+            </w:pPr>
+            <w:r>
+              <w:t xml:space="preserve">Object-Class Get </w:t>
+            </w:r>
+            <w:r>
+              <w:sym w:font="Wingdings" w:char="F0DF"/>
+            </w:r>
+          </w:p>
+          <w:p>
+            <w:pPr>
+              <w:pStyle w:val="Code"/>
+              <w:ind w:left="0"/>
+              <w:jc w:val="center"/>
+            </w:pPr>
+            <w:r>
+              <w:t xml:space="preserve">Object Set </w:t>
+            </w:r>
+            <w:r>
+              <w:sym w:font="Wingdings" w:char="F0E0"/>
+            </w:r>
+          </w:p>
+        </w:tc>
+      </w:tr>
+      <w:tr>
+        <w:tc>
+          <w:tcPr>
+            <w:tcW w:w="4506" w:type="dxa"/>
+            <w:shd w:val="clear" w:color="auto" w:fill="auto"/>
+            <w:vAlign w:val="center"/>
+          </w:tcPr>
+          <w:p>
+            <w:pPr>
+              <w:ind w:left="0"/>
+              <w:jc w:val="center"/>
+              <w:rPr>
+                <w:i/>
+              </w:rPr>
+            </w:pPr>
+            <w:r>
+              <w:rPr>
+                <w:i/>
+              </w:rPr>
+              <w:t>Result:</w:t>
+            </w:r>
+          </w:p>
+        </w:tc>
+      </w:tr>
+      <w:tr>
+        <w:tc>
+          <w:tcPr>
+            <w:tcW w:w="4506" w:type="dxa"/>
+            <w:shd w:val="clear" w:color="auto" w:fill="auto"/>
+            <w:vAlign w:val="center"/>
+          </w:tcPr>
+          <w:p>
+            <w:pPr>
+              <w:pStyle w:val="Code"/>
+              <w:ind w:left="0"/>
+              <w:jc w:val="center"/>
+            </w:pPr>
+            <w:r>
+              <w:rPr>
+                <w:noProof/>
+              </w:rPr>
+              <w:drawing>
+                <wp:inline distT="0" distB="0" distL="0" distR="0" wp14:anchorId="0FA6A92E" wp14:editId="07B5135F">
+                  <wp:extent cx="2320925" cy="857885"/>
+                  <wp:effectExtent l="0" t="0" r="0" b="0"/>
+                  <wp:docPr id="19" name="Picture 19"/>
+                  <wp:cNvGraphicFramePr>
+                    <a:graphicFrameLocks xmlns:a="http://schemas.openxmlformats.org/drawingml/2006/main" noChangeAspect="1"/>
+                  </wp:cNvGraphicFramePr>
+                  <a:graphic xmlns:a="http://schemas.openxmlformats.org/drawingml/2006/main">
+                    <a:graphicData uri="http://schemas.openxmlformats.org/drawingml/2006/picture">
+                      <pic:pic xmlns:pic="http://schemas.openxmlformats.org/drawingml/2006/picture">
+                        <pic:nvPicPr>
+                          <pic:cNvPr id="0" name="Picture 4"/>
+                          <pic:cNvPicPr>
+                            <a:picLocks noChangeAspect="1" noChangeArrowheads="1"/>
+                          </pic:cNvPicPr>
+                        </pic:nvPicPr>
+                        <pic:blipFill>
+                          <a:blip r:embed="rId23">
+                            <a:extLst>
+                              <a:ext uri="{28A0092B-C50C-407E-A947-70E740481C1C}">
+                                <a14:useLocalDpi xmlns:a14="http://schemas.microsoft.com/office/drawing/2010/main" val="0"/>
+                              </a:ext>
+                            </a:extLst>
+                          </a:blip>
+                          <a:srcRect/>
+                          <a:stretch>
+                            <a:fillRect/>
+                          </a:stretch>
+                        </pic:blipFill>
+                        <pic:spPr bwMode="auto">
+                          <a:xfrm>
+                            <a:off x="0" y="0"/>
+                            <a:ext cx="2320925" cy="857885"/>
+                          </a:xfrm>
+                          <a:prstGeom prst="rect">
+                            <a:avLst/>
+                          </a:prstGeom>
+                          <a:noFill/>
+                          <a:ln>
+                            <a:noFill/>
+                          </a:ln>
+                        </pic:spPr>
+                      </pic:pic>
+                    </a:graphicData>
+                  </a:graphic>
+                </wp:inline>
+              </w:drawing>
+            </w:r>
+          </w:p>
+          <w:p>
+            <w:pPr>
+              <w:ind w:left="0"/>
+              <w:jc w:val="both"/>
+            </w:pPr>
+          </w:p>
+          <w:p>
+            <w:pPr>
+              <w:ind w:left="0"/>
+              <w:jc w:val="center"/>
+            </w:pPr>
+            <w:r>
+              <w:rPr>
+                <w:i/>
+              </w:rPr>
+              <w:t>The object reference on the right now points to the class of the object on the left.</w:t>
+            </w:r>
+          </w:p>
+        </w:tc>
+      </w:tr>
+    </w:tbl>
+    <w:p/>
+    <w:p>
+      <w:r>
+        <w:t xml:space="preserve">If the source of the assignment is a pointer-to-pointer, then the target also becomes a pointer-to-pointer. So this also gives </w:t>
+      </w:r>
+      <w:r>
+        <w:rPr>
+          <w:rStyle w:val="CodeChar"/>
+        </w:rPr>
+        <w:t xml:space="preserve">Reference Class to Object </w:t>
+      </w:r>
+      <w:r>
+        <w:t>assignment the following implementations:</w:t>
+      </w:r>
+    </w:p>
+    <w:p/>
+    <w:tbl>
+      <w:tblPr>
+        <w:tblW w:w="0" w:type="auto"/>
+        <w:tblInd w:w="609" w:type="dxa"/>
+        <w:tblCellMar>
+          <w:top w:w="85" w:type="dxa"/>
+          <w:left w:w="0" w:type="dxa"/>
+          <w:bottom w:w="85" w:type="dxa"/>
+          <w:right w:w="0" w:type="dxa"/>
+        </w:tblCellMar>
+        <w:tblLook w:val="00A0" w:firstRow="1" w:lastRow="0" w:firstColumn="1" w:lastColumn="0" w:noHBand="0" w:noVBand="0"/>
+      </w:tblPr>
+      <w:tblGrid>
+        <w:gridCol w:w="5691"/>
+      </w:tblGrid>
+      <w:tr>
+        <w:tc>
+          <w:tcPr>
+            <w:tcW w:w="5691" w:type="dxa"/>
+            <w:shd w:val="clear" w:color="auto" w:fill="auto"/>
+            <w:vAlign w:val="center"/>
+          </w:tcPr>
+          <w:p>
+            <w:pPr>
+              <w:pStyle w:val="Code"/>
+              <w:ind w:left="0"/>
+              <w:jc w:val="center"/>
+            </w:pPr>
+            <w:r>
+              <w:rPr>
+                <w:sz w:val="26"/>
+              </w:rPr>
+              <w:t>Reference-Class to Object Assignment</w:t>
+            </w:r>
+          </w:p>
+        </w:tc>
+      </w:tr>
+      <w:tr>
+        <w:tc>
+          <w:tcPr>
+            <w:tcW w:w="5691" w:type="dxa"/>
+            <w:shd w:val="clear" w:color="auto" w:fill="auto"/>
+            <w:vAlign w:val="center"/>
+          </w:tcPr>
+          <w:p>
+            <w:pPr>
+              <w:ind w:left="0"/>
+              <w:jc w:val="center"/>
+            </w:pPr>
+            <w:r>
+              <w:rPr>
+                <w:noProof/>
+              </w:rPr>
+              <w:drawing>
+                <wp:inline distT="0" distB="0" distL="0" distR="0" wp14:anchorId="48B4C5D4" wp14:editId="5A163732">
+                  <wp:extent cx="2257425" cy="1090930"/>
+                  <wp:effectExtent l="0" t="0" r="0" b="0"/>
+                  <wp:docPr id="20" name="Picture 20"/>
+                  <wp:cNvGraphicFramePr>
+                    <a:graphicFrameLocks xmlns:a="http://schemas.openxmlformats.org/drawingml/2006/main" noChangeAspect="1"/>
+                  </wp:cNvGraphicFramePr>
+                  <a:graphic xmlns:a="http://schemas.openxmlformats.org/drawingml/2006/main">
+                    <a:graphicData uri="http://schemas.openxmlformats.org/drawingml/2006/picture">
+                      <pic:pic xmlns:pic="http://schemas.openxmlformats.org/drawingml/2006/picture">
+                        <pic:nvPicPr>
+                          <pic:cNvPr id="0" name="Picture 5"/>
+                          <pic:cNvPicPr>
+                            <a:picLocks noChangeAspect="1" noChangeArrowheads="1"/>
+                          </pic:cNvPicPr>
+                        </pic:nvPicPr>
+                        <pic:blipFill>
+                          <a:blip r:embed="rId24">
+                            <a:extLst>
+                              <a:ext uri="{28A0092B-C50C-407E-A947-70E740481C1C}">
+                                <a14:useLocalDpi xmlns:a14="http://schemas.microsoft.com/office/drawing/2010/main" val="0"/>
+                              </a:ext>
+                            </a:extLst>
+                          </a:blip>
+                          <a:srcRect/>
+                          <a:stretch>
+                            <a:fillRect/>
+                          </a:stretch>
+                        </pic:blipFill>
+                        <pic:spPr bwMode="auto">
+                          <a:xfrm>
+                            <a:off x="0" y="0"/>
+                            <a:ext cx="2257425" cy="1090930"/>
+                          </a:xfrm>
+                          <a:prstGeom prst="rect">
+                            <a:avLst/>
+                          </a:prstGeom>
+                          <a:noFill/>
+                          <a:ln>
+                            <a:noFill/>
+                          </a:ln>
+                        </pic:spPr>
+                      </pic:pic>
+                    </a:graphicData>
+                  </a:graphic>
+                </wp:inline>
+              </w:drawing>
+            </w:r>
+          </w:p>
+        </w:tc>
+      </w:tr>
+      <w:tr>
+        <w:tc>
+          <w:tcPr>
+            <w:tcW w:w="5691" w:type="dxa"/>
+            <w:shd w:val="clear" w:color="auto" w:fill="auto"/>
+            <w:vAlign w:val="center"/>
+          </w:tcPr>
+          <w:p>
+            <w:pPr>
+              <w:pStyle w:val="Code"/>
+              <w:ind w:left="0"/>
+              <w:jc w:val="center"/>
+            </w:pPr>
+            <w:r>
+              <w:t xml:space="preserve">Reference-Class Get </w:t>
+            </w:r>
+            <w:r>
+              <w:sym w:font="Wingdings" w:char="F0DF"/>
+            </w:r>
+            <w:r>
+              <w:t xml:space="preserve">  (~= Other Related Item Class Get)</w:t>
+            </w:r>
+          </w:p>
+          <w:p>
+            <w:pPr>
+              <w:pStyle w:val="Code"/>
+              <w:ind w:left="0"/>
+              <w:jc w:val="center"/>
+            </w:pPr>
+            <w:r>
+              <w:t xml:space="preserve">Object Set </w:t>
+            </w:r>
+            <w:r>
+              <w:sym w:font="Wingdings" w:char="F0E0"/>
+            </w:r>
+            <w:r>
+              <w:t xml:space="preserve">  (~= Other Related Item Set)</w:t>
+            </w:r>
+          </w:p>
+        </w:tc>
+      </w:tr>
+      <w:tr>
+        <w:tc>
+          <w:tcPr>
+            <w:tcW w:w="5691" w:type="dxa"/>
+            <w:shd w:val="clear" w:color="auto" w:fill="auto"/>
+            <w:vAlign w:val="center"/>
+          </w:tcPr>
+          <w:p>
+            <w:pPr>
+              <w:ind w:left="0"/>
+              <w:jc w:val="center"/>
+              <w:rPr>
+                <w:i/>
+              </w:rPr>
+            </w:pPr>
+            <w:r>
+              <w:rPr>
+                <w:i/>
+              </w:rPr>
+              <w:t>Result:</w:t>
+            </w:r>
+          </w:p>
+        </w:tc>
+      </w:tr>
+      <w:tr>
+        <w:tc>
+          <w:tcPr>
+            <w:tcW w:w="5691" w:type="dxa"/>
+            <w:shd w:val="clear" w:color="auto" w:fill="auto"/>
+            <w:vAlign w:val="center"/>
+          </w:tcPr>
+          <w:p>
+            <w:pPr>
+              <w:pStyle w:val="Code"/>
+              <w:ind w:left="0"/>
+              <w:jc w:val="center"/>
+            </w:pPr>
+            <w:r>
+              <w:rPr>
+                <w:noProof/>
+              </w:rPr>
+              <w:drawing>
+                <wp:inline distT="0" distB="0" distL="0" distR="0" wp14:anchorId="2150698F" wp14:editId="24EE581C">
+                  <wp:extent cx="2297430" cy="1103630"/>
+                  <wp:effectExtent l="0" t="0" r="0" b="0"/>
+                  <wp:docPr id="21" name="Picture 21"/>
+                  <wp:cNvGraphicFramePr>
+                    <a:graphicFrameLocks xmlns:a="http://schemas.openxmlformats.org/drawingml/2006/main" noChangeAspect="1"/>
+                  </wp:cNvGraphicFramePr>
+                  <a:graphic xmlns:a="http://schemas.openxmlformats.org/drawingml/2006/main">
+                    <a:graphicData uri="http://schemas.openxmlformats.org/drawingml/2006/picture">
+                      <pic:pic xmlns:pic="http://schemas.openxmlformats.org/drawingml/2006/picture">
+                        <pic:nvPicPr>
+                          <pic:cNvPr id="0" name="Picture 6"/>
+                          <pic:cNvPicPr>
+                            <a:picLocks noChangeAspect="1" noChangeArrowheads="1"/>
+                          </pic:cNvPicPr>
+                        </pic:nvPicPr>
+                        <pic:blipFill>
+                          <a:blip r:embed="rId25">
+                            <a:extLst>
+                              <a:ext uri="{28A0092B-C50C-407E-A947-70E740481C1C}">
+                                <a14:useLocalDpi xmlns:a14="http://schemas.microsoft.com/office/drawing/2010/main" val="0"/>
+                              </a:ext>
+                            </a:extLst>
+                          </a:blip>
+                          <a:srcRect/>
+                          <a:stretch>
+                            <a:fillRect/>
+                          </a:stretch>
+                        </pic:blipFill>
+                        <pic:spPr bwMode="auto">
+                          <a:xfrm>
+                            <a:off x="0" y="0"/>
+                            <a:ext cx="2297430" cy="1103630"/>
+                          </a:xfrm>
+                          <a:prstGeom prst="rect">
+                            <a:avLst/>
+                          </a:prstGeom>
+                          <a:noFill/>
+                          <a:ln>
+                            <a:noFill/>
+                          </a:ln>
+                        </pic:spPr>
+                      </pic:pic>
+                    </a:graphicData>
+                  </a:graphic>
+                </wp:inline>
+              </w:drawing>
+            </w:r>
+          </w:p>
+        </w:tc>
+      </w:tr>
+      <w:tr>
+        <w:tc>
+          <w:tcPr>
+            <w:tcW w:w="5691" w:type="dxa"/>
+            <w:shd w:val="clear" w:color="auto" w:fill="auto"/>
+            <w:vAlign w:val="center"/>
+          </w:tcPr>
+          <w:p>
+            <w:pPr>
+              <w:jc w:val="both"/>
+            </w:pPr>
+          </w:p>
+        </w:tc>
+      </w:tr>
+      <w:tr>
+        <w:tc>
+          <w:tcPr>
+            <w:tcW w:w="5691" w:type="dxa"/>
+            <w:shd w:val="clear" w:color="auto" w:fill="auto"/>
+            <w:vAlign w:val="center"/>
+          </w:tcPr>
+          <w:p>
+            <w:pPr>
+              <w:pStyle w:val="Code"/>
+              <w:ind w:left="0"/>
+              <w:jc w:val="center"/>
+            </w:pPr>
+            <w:r>
+              <w:rPr>
+                <w:sz w:val="26"/>
+              </w:rPr>
+              <w:t>Reference-Class to Object Assignment</w:t>
+            </w:r>
+          </w:p>
+        </w:tc>
+      </w:tr>
+      <w:tr>
+        <w:tc>
+          <w:tcPr>
+            <w:tcW w:w="5691" w:type="dxa"/>
+            <w:shd w:val="clear" w:color="auto" w:fill="auto"/>
+            <w:vAlign w:val="center"/>
+          </w:tcPr>
+          <w:p>
+            <w:pPr>
+              <w:ind w:left="0"/>
+              <w:jc w:val="center"/>
+            </w:pPr>
+            <w:r>
+              <w:rPr>
+                <w:noProof/>
+              </w:rPr>
+              <w:drawing>
+                <wp:inline distT="0" distB="0" distL="0" distR="0" wp14:anchorId="66B6F6BF" wp14:editId="1424EFA8">
+                  <wp:extent cx="2148205" cy="1017270"/>
+                  <wp:effectExtent l="0" t="0" r="0" b="0"/>
+                  <wp:docPr id="22" name="Picture 22"/>
+                  <wp:cNvGraphicFramePr>
+                    <a:graphicFrameLocks xmlns:a="http://schemas.openxmlformats.org/drawingml/2006/main" noChangeAspect="1"/>
+                  </wp:cNvGraphicFramePr>
+                  <a:graphic xmlns:a="http://schemas.openxmlformats.org/drawingml/2006/main">
+                    <a:graphicData uri="http://schemas.openxmlformats.org/drawingml/2006/picture">
+                      <pic:pic xmlns:pic="http://schemas.openxmlformats.org/drawingml/2006/picture">
+                        <pic:nvPicPr>
+                          <pic:cNvPr id="0" name="Picture 7"/>
+                          <pic:cNvPicPr>
+                            <a:picLocks noChangeAspect="1" noChangeArrowheads="1"/>
+                          </pic:cNvPicPr>
+                        </pic:nvPicPr>
+                        <pic:blipFill>
+                          <a:blip r:embed="rId26">
+                            <a:extLst>
+                              <a:ext uri="{28A0092B-C50C-407E-A947-70E740481C1C}">
+                                <a14:useLocalDpi xmlns:a14="http://schemas.microsoft.com/office/drawing/2010/main" val="0"/>
+                              </a:ext>
+                            </a:extLst>
+                          </a:blip>
+                          <a:srcRect/>
+                          <a:stretch>
+                            <a:fillRect/>
+                          </a:stretch>
+                        </pic:blipFill>
+                        <pic:spPr bwMode="auto">
+                          <a:xfrm>
+                            <a:off x="0" y="0"/>
+                            <a:ext cx="2148205" cy="1017270"/>
+                          </a:xfrm>
+                          <a:prstGeom prst="rect">
+                            <a:avLst/>
+                          </a:prstGeom>
+                          <a:noFill/>
+                          <a:ln>
+                            <a:noFill/>
+                          </a:ln>
+                        </pic:spPr>
+                      </pic:pic>
+                    </a:graphicData>
+                  </a:graphic>
+                </wp:inline>
+              </w:drawing>
+            </w:r>
+          </w:p>
+        </w:tc>
+      </w:tr>
+      <w:tr>
+        <w:tc>
+          <w:tcPr>
+            <w:tcW w:w="5691" w:type="dxa"/>
+            <w:shd w:val="clear" w:color="auto" w:fill="auto"/>
+            <w:vAlign w:val="center"/>
+          </w:tcPr>
+          <w:p>
+            <w:pPr>
+              <w:pStyle w:val="Code"/>
+              <w:ind w:left="0"/>
+              <w:jc w:val="center"/>
+            </w:pPr>
+            <w:r>
+              <w:t xml:space="preserve">Reference-Class Get </w:t>
+            </w:r>
+            <w:r>
+              <w:sym w:font="Wingdings" w:char="F0DF"/>
+            </w:r>
+            <w:r>
+              <w:t xml:space="preserve">  (~= Other Related List Item Class Get)</w:t>
+            </w:r>
+          </w:p>
+          <w:p>
+            <w:pPr>
+              <w:pStyle w:val="Code"/>
+              <w:ind w:left="0"/>
+              <w:jc w:val="center"/>
+            </w:pPr>
+            <w:r>
+              <w:t xml:space="preserve">Object Set </w:t>
+            </w:r>
+            <w:r>
+              <w:sym w:font="Wingdings" w:char="F0E0"/>
+            </w:r>
+            <w:r>
+              <w:t xml:space="preserve">  (~= Other Related List Item Set)</w:t>
+            </w:r>
+          </w:p>
+        </w:tc>
+      </w:tr>
+      <w:tr>
+        <w:tc>
+          <w:tcPr>
+            <w:tcW w:w="5691" w:type="dxa"/>
+            <w:shd w:val="clear" w:color="auto" w:fill="auto"/>
+            <w:vAlign w:val="center"/>
+          </w:tcPr>
+          <w:p>
+            <w:pPr>
+              <w:ind w:left="0"/>
+              <w:jc w:val="center"/>
+              <w:rPr>
+                <w:i/>
+              </w:rPr>
+            </w:pPr>
+            <w:r>
+              <w:rPr>
+                <w:i/>
+              </w:rPr>
+              <w:t>Result:</w:t>
+            </w:r>
+          </w:p>
+        </w:tc>
+      </w:tr>
+      <w:tr>
+        <w:tc>
+          <w:tcPr>
+            <w:tcW w:w="5691" w:type="dxa"/>
+            <w:shd w:val="clear" w:color="auto" w:fill="auto"/>
+            <w:vAlign w:val="center"/>
+          </w:tcPr>
+          <w:p>
+            <w:pPr>
+              <w:ind w:left="0"/>
+              <w:jc w:val="center"/>
+              <w:rPr>
+                <w:i/>
+              </w:rPr>
+            </w:pPr>
+            <w:r>
+              <w:rPr>
+                <w:i/>
+                <w:noProof/>
+              </w:rPr>
+              <w:drawing>
+                <wp:inline distT="0" distB="0" distL="0" distR="0" wp14:anchorId="680AB394" wp14:editId="7D9833C4">
+                  <wp:extent cx="2320925" cy="1097280"/>
+                  <wp:effectExtent l="0" t="0" r="0" b="0"/>
+                  <wp:docPr id="23" name="Picture 23"/>
+                  <wp:cNvGraphicFramePr>
+                    <a:graphicFrameLocks xmlns:a="http://schemas.openxmlformats.org/drawingml/2006/main" noChangeAspect="1"/>
+                  </wp:cNvGraphicFramePr>
+                  <a:graphic xmlns:a="http://schemas.openxmlformats.org/drawingml/2006/main">
+                    <a:graphicData uri="http://schemas.openxmlformats.org/drawingml/2006/picture">
+                      <pic:pic xmlns:pic="http://schemas.openxmlformats.org/drawingml/2006/picture">
+                        <pic:nvPicPr>
+                          <pic:cNvPr id="0" name="Picture 8"/>
+                          <pic:cNvPicPr>
+                            <a:picLocks noChangeAspect="1" noChangeArrowheads="1"/>
+                          </pic:cNvPicPr>
+                        </pic:nvPicPr>
+                        <pic:blipFill>
+                          <a:blip r:embed="rId27">
+                            <a:extLst>
+                              <a:ext uri="{28A0092B-C50C-407E-A947-70E740481C1C}">
+                                <a14:useLocalDpi xmlns:a14="http://schemas.microsoft.com/office/drawing/2010/main" val="0"/>
+                              </a:ext>
+                            </a:extLst>
+                          </a:blip>
+                          <a:srcRect/>
+                          <a:stretch>
+                            <a:fillRect/>
+                          </a:stretch>
+                        </pic:blipFill>
+                        <pic:spPr bwMode="auto">
+                          <a:xfrm>
+                            <a:off x="0" y="0"/>
+                            <a:ext cx="2320925" cy="1097280"/>
+                          </a:xfrm>
+                          <a:prstGeom prst="rect">
+                            <a:avLst/>
+                          </a:prstGeom>
+                          <a:noFill/>
+                          <a:ln>
+                            <a:noFill/>
+                          </a:ln>
+                        </pic:spPr>
+                      </pic:pic>
+                    </a:graphicData>
+                  </a:graphic>
+                </wp:inline>
+              </w:drawing>
+            </w:r>
+          </w:p>
+        </w:tc>
+      </w:tr>
+    </w:tbl>
+    <w:p>
+      <w:pPr>
+        <w:pStyle w:val="Heading3"/>
+      </w:pPr>
+      <w:r>
+        <w:t>Cross-Aspect Pointer Assignments</w:t>
+      </w:r>
+    </w:p>
+    <w:p>
+      <w:r>
+        <w:rPr>
+          <w:i/>
+        </w:rPr>
+        <w:t>Pointer</w:t>
+      </w:r>
+      <w:r>
+        <w:t xml:space="preserve"> </w:t>
+      </w:r>
+      <w:r>
+        <w:t>assignments do not have a cross-aspect variation. Pointer assignments use an the reference aspect as the source of an assignment: not a particular aspect of the object reference, but the reference itself. It does not apply to cross-aspect assignments, because on one end of the assignment no aspect at all is involved.</w:t>
+      </w:r>
+    </w:p>
+    <w:p/>
     <w:sectPr>
       <w:pgSz w:w="12240" w:h="15840"/>
       <w:pgMar w:top="1440" w:right="1800" w:bottom="1440" w:left="1800" w:header="720" w:footer="720" w:gutter="0"/>
@@ -1674,16 +4452,17 @@
     <w:basedOn w:val="Normal"/>
     <w:next w:val="Normal"/>
     <w:qFormat/>
-    <w:rsid w:val="005A1878"/>
+    <w:rsid w:val="00064A12"/>
     <w:pPr>
       <w:keepNext/>
-      <w:spacing w:before="140" w:after="120"/>
+      <w:spacing w:before="180" w:after="120"/>
       <w:outlineLvl w:val="2"/>
     </w:pPr>
     <w:rPr>
       <w:rFonts w:cs="Arial"/>
       <w:b/>
       <w:bCs/>
+      <w:sz w:val="22"/>
     </w:rPr>
   </w:style>
   <w:style w:type="paragraph" w:styleId="Heading4">
@@ -1705,9 +4484,15 @@
   </w:style>
   <w:style w:type="character" w:default="1" w:styleId="DefaultParagraphFont">
     <w:name w:val="Default Paragraph Font"/>
+    <w:uiPriority w:val="1"/>
+    <w:semiHidden/>
+    <w:unhideWhenUsed/>
   </w:style>
   <w:style w:type="table" w:default="1" w:styleId="TableNormal">
     <w:name w:val="Normal Table"/>
+    <w:uiPriority w:val="99"/>
+    <w:semiHidden/>
+    <w:unhideWhenUsed/>
     <w:tblPr>
       <w:tblInd w:w="0" w:type="dxa"/>
       <w:tblCellMar>
@@ -1720,6 +4505,9 @@
   </w:style>
   <w:style w:type="numbering" w:default="1" w:styleId="NoList">
     <w:name w:val="No List"/>
+    <w:uiPriority w:val="99"/>
+    <w:semiHidden/>
+    <w:unhideWhenUsed/>
   </w:style>
   <w:style w:type="character" w:customStyle="1" w:styleId="Style6pt">
     <w:name w:val="Style 6 pt"/>

</xml_diff>